<commit_message>
chapter 9 - first practice project
</commit_message>
<xml_diff>
--- a/completeguide/react-complete-guide.docx
+++ b/completeguide/react-complete-guide.docx
@@ -9,19 +9,11 @@
           <w:lang w:val="fr-BE"/>
         </w:rPr>
       </w:pPr>
-      <w:proofErr w:type="spellStart"/>
-      <w:r>
-        <w:rPr>
-          <w:lang w:val="fr-BE"/>
-        </w:rPr>
-        <w:t>Resources</w:t>
-      </w:r>
-      <w:proofErr w:type="spellEnd"/>
-      <w:r>
-        <w:rPr>
-          <w:lang w:val="fr-BE"/>
-        </w:rPr>
-        <w:t> :</w:t>
+      <w:r>
+        <w:rPr>
+          <w:lang w:val="fr-BE"/>
+        </w:rPr>
+        <w:t>Resources :</w:t>
       </w:r>
     </w:p>
     <w:p>
@@ -35,17 +27,23 @@
       <w:pPr>
         <w:pStyle w:val="HTMLPreformatted"/>
         <w:rPr>
+          <w:b/>
+          <w:bCs/>
           <w:color w:val="2E444E"/>
           <w:sz w:val="22"/>
           <w:szCs w:val="22"/>
-          <w:lang w:val="fr-BE"/>
-        </w:rPr>
-      </w:pPr>
-      <w:r>
-        <w:rPr>
+          <w:u w:val="single"/>
+          <w:lang w:val="fr-BE"/>
+        </w:rPr>
+      </w:pPr>
+      <w:r>
+        <w:rPr>
+          <w:b/>
+          <w:bCs/>
           <w:color w:val="2E444E"/>
           <w:sz w:val="22"/>
           <w:szCs w:val="22"/>
+          <w:u w:val="single"/>
           <w:lang w:val="fr-BE"/>
         </w:rPr>
         <w:t>CSS modules</w:t>
@@ -128,23 +126,13 @@
           <w:szCs w:val="24"/>
         </w:rPr>
       </w:pPr>
-      <w:proofErr w:type="spellStart"/>
       <w:r>
         <w:rPr>
           <w:color w:val="2E444E"/>
           <w:sz w:val="22"/>
           <w:szCs w:val="22"/>
         </w:rPr>
-        <w:t>npm</w:t>
-      </w:r>
-      <w:proofErr w:type="spellEnd"/>
-      <w:r>
-        <w:rPr>
-          <w:color w:val="2E444E"/>
-          <w:sz w:val="22"/>
-          <w:szCs w:val="22"/>
-        </w:rPr>
-        <w:t xml:space="preserve"> install styled-components</w:t>
+        <w:t>npm install styled-components</w:t>
       </w:r>
     </w:p>
     <w:p>
@@ -160,7 +148,6 @@
           <w:szCs w:val="24"/>
         </w:rPr>
       </w:pPr>
-      <w:proofErr w:type="spellStart"/>
       <w:r>
         <w:rPr>
           <w:color w:val="2E444E"/>
@@ -168,9 +155,8 @@
           <w:szCs w:val="22"/>
           <w:lang w:val="fr-BE"/>
         </w:rPr>
-        <w:t>install</w:t>
-      </w:r>
-      <w:proofErr w:type="spellEnd"/>
+        <w:t xml:space="preserve">install vs extension </w:t>
+      </w:r>
       <w:r>
         <w:rPr>
           <w:color w:val="2E444E"/>
@@ -178,47 +164,7 @@
           <w:szCs w:val="22"/>
           <w:lang w:val="fr-BE"/>
         </w:rPr>
-        <w:t xml:space="preserve"> vs extension </w:t>
-      </w:r>
-      <w:proofErr w:type="spellStart"/>
-      <w:r>
-        <w:rPr>
-          <w:color w:val="2E444E"/>
-          <w:sz w:val="22"/>
-          <w:szCs w:val="22"/>
-          <w:lang w:val="fr-BE"/>
-        </w:rPr>
-        <w:t>vscode</w:t>
-      </w:r>
-      <w:proofErr w:type="spellEnd"/>
-      <w:r>
-        <w:rPr>
-          <w:color w:val="2E444E"/>
-          <w:sz w:val="22"/>
-          <w:szCs w:val="22"/>
-          <w:lang w:val="fr-BE"/>
-        </w:rPr>
-        <w:t>-</w:t>
-      </w:r>
-      <w:proofErr w:type="spellStart"/>
-      <w:r>
-        <w:rPr>
-          <w:color w:val="2E444E"/>
-          <w:sz w:val="22"/>
-          <w:szCs w:val="22"/>
-          <w:lang w:val="fr-BE"/>
-        </w:rPr>
-        <w:t>styled</w:t>
-      </w:r>
-      <w:proofErr w:type="spellEnd"/>
-      <w:r>
-        <w:rPr>
-          <w:color w:val="2E444E"/>
-          <w:sz w:val="22"/>
-          <w:szCs w:val="22"/>
-          <w:lang w:val="fr-BE"/>
-        </w:rPr>
-        <w:t>-components</w:t>
+        <w:t>vscode-styled-components</w:t>
       </w:r>
     </w:p>
     <w:p>
@@ -475,6 +421,133 @@
           </wp:inline>
         </w:drawing>
       </w:r>
+    </w:p>
+    <w:p>
+      <w:pPr>
+        <w:rPr>
+          <w:lang w:val="fr-BE"/>
+        </w:rPr>
+      </w:pPr>
+    </w:p>
+    <w:p>
+      <w:pPr>
+        <w:pStyle w:val="Heading1"/>
+        <w:rPr>
+          <w:lang w:val="fr-BE"/>
+        </w:rPr>
+      </w:pPr>
+      <w:r>
+        <w:rPr>
+          <w:lang w:val="fr-BE"/>
+        </w:rPr>
+        <w:t>Existing project</w:t>
+      </w:r>
+    </w:p>
+    <w:p>
+      <w:pPr>
+        <w:rPr>
+          <w:lang w:val="fr-BE"/>
+        </w:rPr>
+      </w:pPr>
+    </w:p>
+    <w:p>
+      <w:pPr>
+        <w:pStyle w:val="ListParagraph"/>
+        <w:numPr>
+          <w:ilvl w:val="0"/>
+          <w:numId w:val="1"/>
+        </w:numPr>
+        <w:rPr>
+          <w:lang w:val="en-US"/>
+        </w:rPr>
+      </w:pPr>
+      <w:r>
+        <w:rPr>
+          <w:lang w:val="en-US"/>
+        </w:rPr>
+        <w:t xml:space="preserve">Make sure you have </w:t>
+      </w:r>
+      <w:r>
+        <w:rPr>
+          <w:lang w:val="en-US"/>
+        </w:rPr>
+        <w:t>a gitignore file !</w:t>
+      </w:r>
+    </w:p>
+    <w:p>
+      <w:pPr>
+        <w:rPr>
+          <w:lang w:val="en-US"/>
+        </w:rPr>
+      </w:pPr>
+    </w:p>
+    <w:p>
+      <w:pPr>
+        <w:rPr>
+          <w:lang w:val="fr-BE"/>
+        </w:rPr>
+      </w:pPr>
+      <w:r>
+        <w:rPr>
+          <w:lang w:val="fr-BE"/>
+        </w:rPr>
+        <w:t>In terminal</w:t>
+      </w:r>
+    </w:p>
+    <w:p>
+      <w:pPr>
+        <w:pStyle w:val="ListParagraph"/>
+        <w:numPr>
+          <w:ilvl w:val="0"/>
+          <w:numId w:val="1"/>
+        </w:numPr>
+        <w:rPr>
+          <w:lang w:val="fr-BE"/>
+        </w:rPr>
+      </w:pPr>
+      <w:r>
+        <w:rPr>
+          <w:lang w:val="fr-BE"/>
+        </w:rPr>
+        <w:t>n</w:t>
+      </w:r>
+      <w:r>
+        <w:rPr>
+          <w:lang w:val="fr-BE"/>
+        </w:rPr>
+        <w:t>pm install</w:t>
+      </w:r>
+      <w:r>
+        <w:rPr>
+          <w:lang w:val="fr-BE"/>
+        </w:rPr>
+        <w:t xml:space="preserve"> (installs React)</w:t>
+      </w:r>
+    </w:p>
+    <w:p>
+      <w:pPr>
+        <w:pStyle w:val="ListParagraph"/>
+        <w:numPr>
+          <w:ilvl w:val="0"/>
+          <w:numId w:val="1"/>
+        </w:numPr>
+        <w:rPr>
+          <w:lang w:val="fr-BE"/>
+        </w:rPr>
+      </w:pPr>
+      <w:r>
+        <w:rPr>
+          <w:lang w:val="fr-BE"/>
+        </w:rPr>
+        <w:t>npm start</w:t>
+      </w:r>
+    </w:p>
+    <w:p>
+      <w:pPr>
+        <w:rPr>
+          <w:lang w:val="fr-BE"/>
+        </w:rPr>
+      </w:pPr>
     </w:p>
     <w:p>
       <w:pPr>
@@ -1156,6 +1229,17 @@
       <w:szCs w:val="20"/>
     </w:rPr>
   </w:style>
+  <w:style w:type="paragraph" w:styleId="ListParagraph">
+    <w:name w:val="List Paragraph"/>
+    <w:basedOn w:val="Normal"/>
+    <w:uiPriority w:val="34"/>
+    <w:qFormat/>
+    <w:rsid w:val="00E30C42"/>
+    <w:pPr>
+      <w:ind w:left="720"/>
+      <w:contextualSpacing/>
+    </w:pPr>
+  </w:style>
 </w:styles>
 </file>
 

</xml_diff>

<commit_message>
chapter 11 - useEffect,  useReducer and Context with Consumer tag
</commit_message>
<xml_diff>
--- a/completeguide/react-complete-guide.docx
+++ b/completeguide/react-complete-guide.docx
@@ -548,6 +548,319 @@
           <w:lang w:val="fr-BE"/>
         </w:rPr>
       </w:pPr>
+    </w:p>
+    <w:p>
+      <w:pPr>
+        <w:rPr>
+          <w:lang w:val="fr-BE"/>
+        </w:rPr>
+      </w:pPr>
+    </w:p>
+    <w:p>
+      <w:pPr>
+        <w:pStyle w:val="Heading1"/>
+        <w:rPr>
+          <w:lang w:val="fr-BE"/>
+        </w:rPr>
+      </w:pPr>
+      <w:r>
+        <w:rPr>
+          <w:lang w:val="fr-BE"/>
+        </w:rPr>
+        <w:lastRenderedPageBreak/>
+        <w:t>Use Reducer</w:t>
+      </w:r>
+    </w:p>
+    <w:p>
+      <w:pPr>
+        <w:rPr>
+          <w:lang w:val="fr-BE"/>
+        </w:rPr>
+      </w:pPr>
+    </w:p>
+    <w:p>
+      <w:pPr>
+        <w:rPr>
+          <w:lang w:val="fr-BE"/>
+        </w:rPr>
+      </w:pPr>
+      <w:r>
+        <w:rPr>
+          <w:lang w:val="fr-BE"/>
+        </w:rPr>
+        <w:drawing>
+          <wp:inline distT="0" distB="0" distL="0" distR="0" wp14:anchorId="02FA571D" wp14:editId="3520666C">
+            <wp:extent cx="5731510" cy="3444875"/>
+            <wp:effectExtent l="0" t="0" r="2540" b="3175"/>
+            <wp:docPr id="6" name="Picture 6"/>
+            <wp:cNvGraphicFramePr>
+              <a:graphicFrameLocks xmlns:a="http://schemas.openxmlformats.org/drawingml/2006/main" noChangeAspect="1"/>
+            </wp:cNvGraphicFramePr>
+            <a:graphic xmlns:a="http://schemas.openxmlformats.org/drawingml/2006/main">
+              <a:graphicData uri="http://schemas.openxmlformats.org/drawingml/2006/picture">
+                <pic:pic xmlns:pic="http://schemas.openxmlformats.org/drawingml/2006/picture">
+                  <pic:nvPicPr>
+                    <pic:cNvPr id="1" name=""/>
+                    <pic:cNvPicPr/>
+                  </pic:nvPicPr>
+                  <pic:blipFill>
+                    <a:blip r:embed="rId11"/>
+                    <a:stretch>
+                      <a:fillRect/>
+                    </a:stretch>
+                  </pic:blipFill>
+                  <pic:spPr>
+                    <a:xfrm>
+                      <a:off x="0" y="0"/>
+                      <a:ext cx="5731510" cy="3444875"/>
+                    </a:xfrm>
+                    <a:prstGeom prst="rect">
+                      <a:avLst/>
+                    </a:prstGeom>
+                  </pic:spPr>
+                </pic:pic>
+              </a:graphicData>
+            </a:graphic>
+          </wp:inline>
+        </w:drawing>
+      </w:r>
+    </w:p>
+    <w:p>
+      <w:pPr>
+        <w:rPr>
+          <w:lang w:val="fr-BE"/>
+        </w:rPr>
+      </w:pPr>
+    </w:p>
+    <w:p>
+      <w:pPr>
+        <w:rPr>
+          <w:lang w:val="fr-BE"/>
+        </w:rPr>
+      </w:pPr>
+      <w:r>
+        <w:rPr>
+          <w:lang w:val="fr-BE"/>
+        </w:rPr>
+        <w:drawing>
+          <wp:inline distT="0" distB="0" distL="0" distR="0" wp14:anchorId="2936B498" wp14:editId="1F433AFF">
+            <wp:extent cx="5731510" cy="3096895"/>
+            <wp:effectExtent l="0" t="0" r="2540" b="8255"/>
+            <wp:docPr id="10" name="Picture 10"/>
+            <wp:cNvGraphicFramePr>
+              <a:graphicFrameLocks xmlns:a="http://schemas.openxmlformats.org/drawingml/2006/main" noChangeAspect="1"/>
+            </wp:cNvGraphicFramePr>
+            <a:graphic xmlns:a="http://schemas.openxmlformats.org/drawingml/2006/main">
+              <a:graphicData uri="http://schemas.openxmlformats.org/drawingml/2006/picture">
+                <pic:pic xmlns:pic="http://schemas.openxmlformats.org/drawingml/2006/picture">
+                  <pic:nvPicPr>
+                    <pic:cNvPr id="1" name=""/>
+                    <pic:cNvPicPr/>
+                  </pic:nvPicPr>
+                  <pic:blipFill>
+                    <a:blip r:embed="rId12"/>
+                    <a:stretch>
+                      <a:fillRect/>
+                    </a:stretch>
+                  </pic:blipFill>
+                  <pic:spPr>
+                    <a:xfrm>
+                      <a:off x="0" y="0"/>
+                      <a:ext cx="5731510" cy="3096895"/>
+                    </a:xfrm>
+                    <a:prstGeom prst="rect">
+                      <a:avLst/>
+                    </a:prstGeom>
+                  </pic:spPr>
+                </pic:pic>
+              </a:graphicData>
+            </a:graphic>
+          </wp:inline>
+        </w:drawing>
+      </w:r>
+    </w:p>
+    <w:p>
+      <w:pPr>
+        <w:rPr>
+          <w:lang w:val="fr-BE"/>
+        </w:rPr>
+      </w:pPr>
+      <w:r>
+        <w:rPr>
+          <w:lang w:val="fr-BE"/>
+        </w:rPr>
+        <w:t>Changed state event handler</w:t>
+      </w:r>
+    </w:p>
+    <w:p>
+      <w:pPr>
+        <w:rPr>
+          <w:b/>
+          <w:bCs/>
+          <w:lang w:val="fr-BE"/>
+        </w:rPr>
+      </w:pPr>
+      <w:r>
+        <w:rPr>
+          <w:b/>
+          <w:bCs/>
+          <w:lang w:val="fr-BE"/>
+        </w:rPr>
+        <w:lastRenderedPageBreak/>
+        <w:drawing>
+          <wp:inline distT="0" distB="0" distL="0" distR="0" wp14:anchorId="77F721EB" wp14:editId="3B5FBD1A">
+            <wp:extent cx="5731510" cy="2538095"/>
+            <wp:effectExtent l="0" t="0" r="2540" b="0"/>
+            <wp:docPr id="7" name="Picture 7"/>
+            <wp:cNvGraphicFramePr>
+              <a:graphicFrameLocks xmlns:a="http://schemas.openxmlformats.org/drawingml/2006/main" noChangeAspect="1"/>
+            </wp:cNvGraphicFramePr>
+            <a:graphic xmlns:a="http://schemas.openxmlformats.org/drawingml/2006/main">
+              <a:graphicData uri="http://schemas.openxmlformats.org/drawingml/2006/picture">
+                <pic:pic xmlns:pic="http://schemas.openxmlformats.org/drawingml/2006/picture">
+                  <pic:nvPicPr>
+                    <pic:cNvPr id="1" name=""/>
+                    <pic:cNvPicPr/>
+                  </pic:nvPicPr>
+                  <pic:blipFill>
+                    <a:blip r:embed="rId13"/>
+                    <a:stretch>
+                      <a:fillRect/>
+                    </a:stretch>
+                  </pic:blipFill>
+                  <pic:spPr>
+                    <a:xfrm>
+                      <a:off x="0" y="0"/>
+                      <a:ext cx="5731510" cy="2538095"/>
+                    </a:xfrm>
+                    <a:prstGeom prst="rect">
+                      <a:avLst/>
+                    </a:prstGeom>
+                  </pic:spPr>
+                </pic:pic>
+              </a:graphicData>
+            </a:graphic>
+          </wp:inline>
+        </w:drawing>
+      </w:r>
+    </w:p>
+    <w:p>
+      <w:pPr>
+        <w:rPr>
+          <w:b/>
+          <w:bCs/>
+          <w:lang w:val="fr-BE"/>
+        </w:rPr>
+      </w:pPr>
+      <w:r>
+        <w:rPr>
+          <w:b/>
+          <w:bCs/>
+          <w:lang w:val="fr-BE"/>
+        </w:rPr>
+        <w:t>Changed state event dispatchers :</w:t>
+      </w:r>
+    </w:p>
+    <w:p>
+      <w:pPr>
+        <w:rPr>
+          <w:lang w:val="fr-BE"/>
+        </w:rPr>
+      </w:pPr>
+      <w:r>
+        <w:rPr>
+          <w:lang w:val="fr-BE"/>
+        </w:rPr>
+        <w:drawing>
+          <wp:inline distT="0" distB="0" distL="0" distR="0" wp14:anchorId="20FE03AA" wp14:editId="5DDF38F0">
+            <wp:extent cx="5731510" cy="1965325"/>
+            <wp:effectExtent l="0" t="0" r="2540" b="0"/>
+            <wp:docPr id="8" name="Picture 8"/>
+            <wp:cNvGraphicFramePr>
+              <a:graphicFrameLocks xmlns:a="http://schemas.openxmlformats.org/drawingml/2006/main" noChangeAspect="1"/>
+            </wp:cNvGraphicFramePr>
+            <a:graphic xmlns:a="http://schemas.openxmlformats.org/drawingml/2006/main">
+              <a:graphicData uri="http://schemas.openxmlformats.org/drawingml/2006/picture">
+                <pic:pic xmlns:pic="http://schemas.openxmlformats.org/drawingml/2006/picture">
+                  <pic:nvPicPr>
+                    <pic:cNvPr id="1" name=""/>
+                    <pic:cNvPicPr/>
+                  </pic:nvPicPr>
+                  <pic:blipFill>
+                    <a:blip r:embed="rId14"/>
+                    <a:stretch>
+                      <a:fillRect/>
+                    </a:stretch>
+                  </pic:blipFill>
+                  <pic:spPr>
+                    <a:xfrm>
+                      <a:off x="0" y="0"/>
+                      <a:ext cx="5731510" cy="1965325"/>
+                    </a:xfrm>
+                    <a:prstGeom prst="rect">
+                      <a:avLst/>
+                    </a:prstGeom>
+                  </pic:spPr>
+                </pic:pic>
+              </a:graphicData>
+            </a:graphic>
+          </wp:inline>
+        </w:drawing>
+      </w:r>
+    </w:p>
+    <w:p>
+      <w:pPr>
+        <w:rPr>
+          <w:lang w:val="fr-BE"/>
+        </w:rPr>
+      </w:pPr>
+    </w:p>
+    <w:p>
+      <w:pPr>
+        <w:rPr>
+          <w:lang w:val="fr-BE"/>
+        </w:rPr>
+      </w:pPr>
+      <w:r>
+        <w:rPr>
+          <w:lang w:val="fr-BE"/>
+        </w:rPr>
+        <w:drawing>
+          <wp:inline distT="0" distB="0" distL="0" distR="0" wp14:anchorId="2E7F7DF0" wp14:editId="6C0F329B">
+            <wp:extent cx="4486901" cy="1105054"/>
+            <wp:effectExtent l="0" t="0" r="9525" b="0"/>
+            <wp:docPr id="9" name="Picture 9"/>
+            <wp:cNvGraphicFramePr>
+              <a:graphicFrameLocks xmlns:a="http://schemas.openxmlformats.org/drawingml/2006/main" noChangeAspect="1"/>
+            </wp:cNvGraphicFramePr>
+            <a:graphic xmlns:a="http://schemas.openxmlformats.org/drawingml/2006/main">
+              <a:graphicData uri="http://schemas.openxmlformats.org/drawingml/2006/picture">
+                <pic:pic xmlns:pic="http://schemas.openxmlformats.org/drawingml/2006/picture">
+                  <pic:nvPicPr>
+                    <pic:cNvPr id="1" name=""/>
+                    <pic:cNvPicPr/>
+                  </pic:nvPicPr>
+                  <pic:blipFill>
+                    <a:blip r:embed="rId15"/>
+                    <a:stretch>
+                      <a:fillRect/>
+                    </a:stretch>
+                  </pic:blipFill>
+                  <pic:spPr>
+                    <a:xfrm>
+                      <a:off x="0" y="0"/>
+                      <a:ext cx="4486901" cy="1105054"/>
+                    </a:xfrm>
+                    <a:prstGeom prst="rect">
+                      <a:avLst/>
+                    </a:prstGeom>
+                  </pic:spPr>
+                </pic:pic>
+              </a:graphicData>
+            </a:graphic>
+          </wp:inline>
+        </w:drawing>
+      </w:r>
     </w:p>
     <w:p>
       <w:pPr>

</xml_diff>

<commit_message>
chapter 11 - useContext istead of Consumer
</commit_message>
<xml_diff>
--- a/completeguide/react-complete-guide.docx
+++ b/completeguide/react-complete-guide.docx
@@ -568,31 +568,63 @@
           <w:lang w:val="fr-BE"/>
         </w:rPr>
         <w:lastRenderedPageBreak/>
-        <w:t>Use Reducer</w:t>
-      </w:r>
-    </w:p>
-    <w:p>
-      <w:pPr>
-        <w:rPr>
-          <w:lang w:val="fr-BE"/>
-        </w:rPr>
-      </w:pPr>
-    </w:p>
-    <w:p>
-      <w:pPr>
-        <w:rPr>
-          <w:lang w:val="fr-BE"/>
-        </w:rPr>
-      </w:pPr>
-      <w:r>
-        <w:rPr>
-          <w:lang w:val="fr-BE"/>
+        <w:t>React Fragment</w:t>
+      </w:r>
+    </w:p>
+    <w:p>
+      <w:pPr>
+        <w:rPr>
+          <w:lang w:val="fr-BE"/>
+        </w:rPr>
+      </w:pPr>
+    </w:p>
+    <w:p>
+      <w:pPr>
+        <w:rPr>
+          <w:lang w:val="en-US"/>
+        </w:rPr>
+      </w:pPr>
+      <w:r>
+        <w:rPr>
+          <w:lang w:val="en-US"/>
+        </w:rPr>
+        <w:t>To reduce d</w:t>
+      </w:r>
+      <w:r>
+        <w:rPr>
+          <w:lang w:val="en-US"/>
+        </w:rPr>
+        <w:t>iv soup &amp; multiple elements in component root html</w:t>
+      </w:r>
+    </w:p>
+    <w:p>
+      <w:pPr>
+        <w:rPr>
+          <w:lang w:val="en-US"/>
+        </w:rPr>
+      </w:pPr>
+      <w:r>
+        <w:rPr>
+          <w:lang w:val="en-US"/>
+        </w:rPr>
+        <w:t>Has no tag in generated html!</w:t>
+      </w:r>
+    </w:p>
+    <w:p>
+      <w:pPr>
+        <w:rPr>
+          <w:lang w:val="en-US"/>
+        </w:rPr>
+      </w:pPr>
+      <w:r>
+        <w:rPr>
+          <w:lang w:val="en-US"/>
         </w:rPr>
         <w:drawing>
-          <wp:inline distT="0" distB="0" distL="0" distR="0" wp14:anchorId="02FA571D" wp14:editId="3520666C">
-            <wp:extent cx="5731510" cy="3444875"/>
-            <wp:effectExtent l="0" t="0" r="2540" b="3175"/>
-            <wp:docPr id="6" name="Picture 6"/>
+          <wp:inline distT="0" distB="0" distL="0" distR="0" wp14:anchorId="7C4B04A5" wp14:editId="399943D1">
+            <wp:extent cx="5731510" cy="3170555"/>
+            <wp:effectExtent l="0" t="0" r="2540" b="0"/>
+            <wp:docPr id="12" name="Picture 12"/>
             <wp:cNvGraphicFramePr>
               <a:graphicFrameLocks xmlns:a="http://schemas.openxmlformats.org/drawingml/2006/main" noChangeAspect="1"/>
             </wp:cNvGraphicFramePr>
@@ -612,7 +644,7 @@
                   <pic:spPr>
                     <a:xfrm>
                       <a:off x="0" y="0"/>
-                      <a:ext cx="5731510" cy="3444875"/>
+                      <a:ext cx="5731510" cy="3170555"/>
                     </a:xfrm>
                     <a:prstGeom prst="rect">
                       <a:avLst/>
@@ -628,25 +660,55 @@
     <w:p>
       <w:pPr>
         <w:rPr>
-          <w:lang w:val="fr-BE"/>
-        </w:rPr>
-      </w:pPr>
-    </w:p>
-    <w:p>
-      <w:pPr>
-        <w:rPr>
-          <w:lang w:val="fr-BE"/>
-        </w:rPr>
-      </w:pPr>
-      <w:r>
-        <w:rPr>
-          <w:lang w:val="fr-BE"/>
-        </w:rPr>
+          <w:lang w:val="en-US"/>
+        </w:rPr>
+      </w:pPr>
+    </w:p>
+    <w:p>
+      <w:pPr>
+        <w:pStyle w:val="Heading1"/>
+        <w:rPr>
+          <w:lang w:val="en-US"/>
+        </w:rPr>
+      </w:pPr>
+    </w:p>
+    <w:p>
+      <w:pPr>
+        <w:pStyle w:val="Heading1"/>
+        <w:rPr>
+          <w:lang w:val="en-US"/>
+        </w:rPr>
+      </w:pPr>
+      <w:r>
+        <w:rPr>
+          <w:lang w:val="en-US"/>
+        </w:rPr>
+        <w:t>Use Effect</w:t>
+      </w:r>
+    </w:p>
+    <w:p>
+      <w:pPr>
+        <w:rPr>
+          <w:lang w:val="en-US"/>
+        </w:rPr>
+      </w:pPr>
+    </w:p>
+    <w:p>
+      <w:pPr>
+        <w:rPr>
+          <w:lang w:val="en-US"/>
+        </w:rPr>
+      </w:pPr>
+      <w:r>
+        <w:rPr>
+          <w:lang w:val="en-US"/>
+        </w:rPr>
+        <w:lastRenderedPageBreak/>
         <w:drawing>
-          <wp:inline distT="0" distB="0" distL="0" distR="0" wp14:anchorId="2936B498" wp14:editId="1F433AFF">
-            <wp:extent cx="5731510" cy="3096895"/>
-            <wp:effectExtent l="0" t="0" r="2540" b="8255"/>
-            <wp:docPr id="10" name="Picture 10"/>
+          <wp:inline distT="0" distB="0" distL="0" distR="0" wp14:anchorId="5F5EB33B" wp14:editId="1E1DF59D">
+            <wp:extent cx="5731510" cy="3253740"/>
+            <wp:effectExtent l="0" t="0" r="2540" b="3810"/>
+            <wp:docPr id="13" name="Picture 13"/>
             <wp:cNvGraphicFramePr>
               <a:graphicFrameLocks xmlns:a="http://schemas.openxmlformats.org/drawingml/2006/main" noChangeAspect="1"/>
             </wp:cNvGraphicFramePr>
@@ -666,7 +728,7 @@
                   <pic:spPr>
                     <a:xfrm>
                       <a:off x="0" y="0"/>
-                      <a:ext cx="5731510" cy="3096895"/>
+                      <a:ext cx="5731510" cy="3253740"/>
                     </a:xfrm>
                     <a:prstGeom prst="rect">
                       <a:avLst/>
@@ -682,36 +744,25 @@
     <w:p>
       <w:pPr>
         <w:rPr>
-          <w:lang w:val="fr-BE"/>
-        </w:rPr>
-      </w:pPr>
-      <w:r>
-        <w:rPr>
-          <w:lang w:val="fr-BE"/>
-        </w:rPr>
-        <w:t>Changed state event handler</w:t>
-      </w:r>
-    </w:p>
-    <w:p>
-      <w:pPr>
-        <w:rPr>
-          <w:b/>
-          <w:bCs/>
-          <w:lang w:val="fr-BE"/>
-        </w:rPr>
-      </w:pPr>
-      <w:r>
-        <w:rPr>
-          <w:b/>
-          <w:bCs/>
-          <w:lang w:val="fr-BE"/>
-        </w:rPr>
-        <w:lastRenderedPageBreak/>
+          <w:lang w:val="en-US"/>
+        </w:rPr>
+      </w:pPr>
+    </w:p>
+    <w:p>
+      <w:pPr>
+        <w:rPr>
+          <w:lang w:val="en-US"/>
+        </w:rPr>
+      </w:pPr>
+      <w:r>
+        <w:rPr>
+          <w:lang w:val="en-US"/>
+        </w:rPr>
         <w:drawing>
-          <wp:inline distT="0" distB="0" distL="0" distR="0" wp14:anchorId="77F721EB" wp14:editId="3B5FBD1A">
-            <wp:extent cx="5731510" cy="2538095"/>
+          <wp:inline distT="0" distB="0" distL="0" distR="0" wp14:anchorId="3A1CA6E6" wp14:editId="4F2AB050">
+            <wp:extent cx="5731510" cy="3315970"/>
             <wp:effectExtent l="0" t="0" r="2540" b="0"/>
-            <wp:docPr id="7" name="Picture 7"/>
+            <wp:docPr id="14" name="Picture 14"/>
             <wp:cNvGraphicFramePr>
               <a:graphicFrameLocks xmlns:a="http://schemas.openxmlformats.org/drawingml/2006/main" noChangeAspect="1"/>
             </wp:cNvGraphicFramePr>
@@ -731,7 +782,7 @@
                   <pic:spPr>
                     <a:xfrm>
                       <a:off x="0" y="0"/>
-                      <a:ext cx="5731510" cy="2538095"/>
+                      <a:ext cx="5731510" cy="3315970"/>
                     </a:xfrm>
                     <a:prstGeom prst="rect">
                       <a:avLst/>
@@ -746,36 +797,41 @@
     </w:p>
     <w:p>
       <w:pPr>
-        <w:rPr>
-          <w:b/>
-          <w:bCs/>
-          <w:lang w:val="fr-BE"/>
-        </w:rPr>
-      </w:pPr>
-      <w:r>
-        <w:rPr>
-          <w:b/>
-          <w:bCs/>
-          <w:lang w:val="fr-BE"/>
-        </w:rPr>
-        <w:t>Changed state event dispatchers :</w:t>
-      </w:r>
-    </w:p>
-    <w:p>
-      <w:pPr>
-        <w:rPr>
-          <w:lang w:val="fr-BE"/>
-        </w:rPr>
-      </w:pPr>
-      <w:r>
-        <w:rPr>
-          <w:lang w:val="fr-BE"/>
-        </w:rPr>
+        <w:pStyle w:val="Heading1"/>
+        <w:rPr>
+          <w:lang w:val="en-US"/>
+        </w:rPr>
+      </w:pPr>
+      <w:r>
+        <w:rPr>
+          <w:lang w:val="en-US"/>
+        </w:rPr>
+        <w:t>Use Reducer</w:t>
+      </w:r>
+    </w:p>
+    <w:p>
+      <w:pPr>
+        <w:rPr>
+          <w:lang w:val="en-US"/>
+        </w:rPr>
+      </w:pPr>
+    </w:p>
+    <w:p>
+      <w:pPr>
+        <w:rPr>
+          <w:lang w:val="en-US"/>
+        </w:rPr>
+      </w:pPr>
+      <w:r>
+        <w:rPr>
+          <w:lang w:val="en-US"/>
+        </w:rPr>
+        <w:lastRenderedPageBreak/>
         <w:drawing>
-          <wp:inline distT="0" distB="0" distL="0" distR="0" wp14:anchorId="20FE03AA" wp14:editId="5DDF38F0">
-            <wp:extent cx="5731510" cy="1965325"/>
-            <wp:effectExtent l="0" t="0" r="2540" b="0"/>
-            <wp:docPr id="8" name="Picture 8"/>
+          <wp:inline distT="0" distB="0" distL="0" distR="0" wp14:anchorId="3D55EBDC" wp14:editId="59395129">
+            <wp:extent cx="5731510" cy="3576320"/>
+            <wp:effectExtent l="0" t="0" r="2540" b="5080"/>
+            <wp:docPr id="15" name="Picture 15"/>
             <wp:cNvGraphicFramePr>
               <a:graphicFrameLocks xmlns:a="http://schemas.openxmlformats.org/drawingml/2006/main" noChangeAspect="1"/>
             </wp:cNvGraphicFramePr>
@@ -795,7 +851,7 @@
                   <pic:spPr>
                     <a:xfrm>
                       <a:off x="0" y="0"/>
-                      <a:ext cx="5731510" cy="1965325"/>
+                      <a:ext cx="5731510" cy="3576320"/>
                     </a:xfrm>
                     <a:prstGeom prst="rect">
                       <a:avLst/>
@@ -814,22 +870,15 @@
           <w:lang w:val="fr-BE"/>
         </w:rPr>
       </w:pPr>
-    </w:p>
-    <w:p>
-      <w:pPr>
-        <w:rPr>
-          <w:lang w:val="fr-BE"/>
-        </w:rPr>
-      </w:pPr>
       <w:r>
         <w:rPr>
           <w:lang w:val="fr-BE"/>
         </w:rPr>
         <w:drawing>
-          <wp:inline distT="0" distB="0" distL="0" distR="0" wp14:anchorId="2E7F7DF0" wp14:editId="6C0F329B">
-            <wp:extent cx="4486901" cy="1105054"/>
-            <wp:effectExtent l="0" t="0" r="9525" b="0"/>
-            <wp:docPr id="9" name="Picture 9"/>
+          <wp:inline distT="0" distB="0" distL="0" distR="0" wp14:anchorId="02FA571D" wp14:editId="3520666C">
+            <wp:extent cx="5731510" cy="3444875"/>
+            <wp:effectExtent l="0" t="0" r="2540" b="3175"/>
+            <wp:docPr id="6" name="Picture 6"/>
             <wp:cNvGraphicFramePr>
               <a:graphicFrameLocks xmlns:a="http://schemas.openxmlformats.org/drawingml/2006/main" noChangeAspect="1"/>
             </wp:cNvGraphicFramePr>
@@ -849,7 +898,687 @@
                   <pic:spPr>
                     <a:xfrm>
                       <a:off x="0" y="0"/>
+                      <a:ext cx="5731510" cy="3444875"/>
+                    </a:xfrm>
+                    <a:prstGeom prst="rect">
+                      <a:avLst/>
+                    </a:prstGeom>
+                  </pic:spPr>
+                </pic:pic>
+              </a:graphicData>
+            </a:graphic>
+          </wp:inline>
+        </w:drawing>
+      </w:r>
+    </w:p>
+    <w:p>
+      <w:pPr>
+        <w:rPr>
+          <w:lang w:val="fr-BE"/>
+        </w:rPr>
+      </w:pPr>
+    </w:p>
+    <w:p>
+      <w:pPr>
+        <w:rPr>
+          <w:lang w:val="fr-BE"/>
+        </w:rPr>
+      </w:pPr>
+      <w:r>
+        <w:rPr>
+          <w:lang w:val="fr-BE"/>
+        </w:rPr>
+        <w:lastRenderedPageBreak/>
+        <w:drawing>
+          <wp:inline distT="0" distB="0" distL="0" distR="0" wp14:anchorId="2936B498" wp14:editId="1F433AFF">
+            <wp:extent cx="5731510" cy="3096895"/>
+            <wp:effectExtent l="0" t="0" r="2540" b="8255"/>
+            <wp:docPr id="10" name="Picture 10"/>
+            <wp:cNvGraphicFramePr>
+              <a:graphicFrameLocks xmlns:a="http://schemas.openxmlformats.org/drawingml/2006/main" noChangeAspect="1"/>
+            </wp:cNvGraphicFramePr>
+            <a:graphic xmlns:a="http://schemas.openxmlformats.org/drawingml/2006/main">
+              <a:graphicData uri="http://schemas.openxmlformats.org/drawingml/2006/picture">
+                <pic:pic xmlns:pic="http://schemas.openxmlformats.org/drawingml/2006/picture">
+                  <pic:nvPicPr>
+                    <pic:cNvPr id="1" name=""/>
+                    <pic:cNvPicPr/>
+                  </pic:nvPicPr>
+                  <pic:blipFill>
+                    <a:blip r:embed="rId16"/>
+                    <a:stretch>
+                      <a:fillRect/>
+                    </a:stretch>
+                  </pic:blipFill>
+                  <pic:spPr>
+                    <a:xfrm>
+                      <a:off x="0" y="0"/>
+                      <a:ext cx="5731510" cy="3096895"/>
+                    </a:xfrm>
+                    <a:prstGeom prst="rect">
+                      <a:avLst/>
+                    </a:prstGeom>
+                  </pic:spPr>
+                </pic:pic>
+              </a:graphicData>
+            </a:graphic>
+          </wp:inline>
+        </w:drawing>
+      </w:r>
+    </w:p>
+    <w:p>
+      <w:pPr>
+        <w:rPr>
+          <w:lang w:val="fr-BE"/>
+        </w:rPr>
+      </w:pPr>
+      <w:r>
+        <w:rPr>
+          <w:lang w:val="fr-BE"/>
+        </w:rPr>
+        <w:t>Changed state event handler</w:t>
+      </w:r>
+    </w:p>
+    <w:p>
+      <w:pPr>
+        <w:rPr>
+          <w:b/>
+          <w:bCs/>
+          <w:lang w:val="fr-BE"/>
+        </w:rPr>
+      </w:pPr>
+      <w:r>
+        <w:rPr>
+          <w:b/>
+          <w:bCs/>
+          <w:lang w:val="fr-BE"/>
+        </w:rPr>
+        <w:drawing>
+          <wp:inline distT="0" distB="0" distL="0" distR="0" wp14:anchorId="77F721EB" wp14:editId="3B5FBD1A">
+            <wp:extent cx="5731510" cy="2538095"/>
+            <wp:effectExtent l="0" t="0" r="2540" b="0"/>
+            <wp:docPr id="7" name="Picture 7"/>
+            <wp:cNvGraphicFramePr>
+              <a:graphicFrameLocks xmlns:a="http://schemas.openxmlformats.org/drawingml/2006/main" noChangeAspect="1"/>
+            </wp:cNvGraphicFramePr>
+            <a:graphic xmlns:a="http://schemas.openxmlformats.org/drawingml/2006/main">
+              <a:graphicData uri="http://schemas.openxmlformats.org/drawingml/2006/picture">
+                <pic:pic xmlns:pic="http://schemas.openxmlformats.org/drawingml/2006/picture">
+                  <pic:nvPicPr>
+                    <pic:cNvPr id="1" name=""/>
+                    <pic:cNvPicPr/>
+                  </pic:nvPicPr>
+                  <pic:blipFill>
+                    <a:blip r:embed="rId17"/>
+                    <a:stretch>
+                      <a:fillRect/>
+                    </a:stretch>
+                  </pic:blipFill>
+                  <pic:spPr>
+                    <a:xfrm>
+                      <a:off x="0" y="0"/>
+                      <a:ext cx="5731510" cy="2538095"/>
+                    </a:xfrm>
+                    <a:prstGeom prst="rect">
+                      <a:avLst/>
+                    </a:prstGeom>
+                  </pic:spPr>
+                </pic:pic>
+              </a:graphicData>
+            </a:graphic>
+          </wp:inline>
+        </w:drawing>
+      </w:r>
+    </w:p>
+    <w:p>
+      <w:pPr>
+        <w:rPr>
+          <w:b/>
+          <w:bCs/>
+          <w:lang w:val="fr-BE"/>
+        </w:rPr>
+      </w:pPr>
+      <w:r>
+        <w:rPr>
+          <w:b/>
+          <w:bCs/>
+          <w:lang w:val="fr-BE"/>
+        </w:rPr>
+        <w:t>Changed state event dispatchers :</w:t>
+      </w:r>
+    </w:p>
+    <w:p>
+      <w:pPr>
+        <w:rPr>
+          <w:lang w:val="fr-BE"/>
+        </w:rPr>
+      </w:pPr>
+      <w:r>
+        <w:rPr>
+          <w:lang w:val="fr-BE"/>
+        </w:rPr>
+        <w:drawing>
+          <wp:inline distT="0" distB="0" distL="0" distR="0" wp14:anchorId="20FE03AA" wp14:editId="5DDF38F0">
+            <wp:extent cx="5731510" cy="1965325"/>
+            <wp:effectExtent l="0" t="0" r="2540" b="0"/>
+            <wp:docPr id="8" name="Picture 8"/>
+            <wp:cNvGraphicFramePr>
+              <a:graphicFrameLocks xmlns:a="http://schemas.openxmlformats.org/drawingml/2006/main" noChangeAspect="1"/>
+            </wp:cNvGraphicFramePr>
+            <a:graphic xmlns:a="http://schemas.openxmlformats.org/drawingml/2006/main">
+              <a:graphicData uri="http://schemas.openxmlformats.org/drawingml/2006/picture">
+                <pic:pic xmlns:pic="http://schemas.openxmlformats.org/drawingml/2006/picture">
+                  <pic:nvPicPr>
+                    <pic:cNvPr id="1" name=""/>
+                    <pic:cNvPicPr/>
+                  </pic:nvPicPr>
+                  <pic:blipFill>
+                    <a:blip r:embed="rId18"/>
+                    <a:stretch>
+                      <a:fillRect/>
+                    </a:stretch>
+                  </pic:blipFill>
+                  <pic:spPr>
+                    <a:xfrm>
+                      <a:off x="0" y="0"/>
+                      <a:ext cx="5731510" cy="1965325"/>
+                    </a:xfrm>
+                    <a:prstGeom prst="rect">
+                      <a:avLst/>
+                    </a:prstGeom>
+                  </pic:spPr>
+                </pic:pic>
+              </a:graphicData>
+            </a:graphic>
+          </wp:inline>
+        </w:drawing>
+      </w:r>
+    </w:p>
+    <w:p>
+      <w:pPr>
+        <w:rPr>
+          <w:lang w:val="fr-BE"/>
+        </w:rPr>
+      </w:pPr>
+    </w:p>
+    <w:p>
+      <w:pPr>
+        <w:rPr>
+          <w:lang w:val="fr-BE"/>
+        </w:rPr>
+      </w:pPr>
+      <w:r>
+        <w:rPr>
+          <w:lang w:val="fr-BE"/>
+        </w:rPr>
+        <w:lastRenderedPageBreak/>
+        <w:drawing>
+          <wp:inline distT="0" distB="0" distL="0" distR="0" wp14:anchorId="2E7F7DF0" wp14:editId="6C0F329B">
+            <wp:extent cx="4486901" cy="1105054"/>
+            <wp:effectExtent l="0" t="0" r="9525" b="0"/>
+            <wp:docPr id="9" name="Picture 9"/>
+            <wp:cNvGraphicFramePr>
+              <a:graphicFrameLocks xmlns:a="http://schemas.openxmlformats.org/drawingml/2006/main" noChangeAspect="1"/>
+            </wp:cNvGraphicFramePr>
+            <a:graphic xmlns:a="http://schemas.openxmlformats.org/drawingml/2006/main">
+              <a:graphicData uri="http://schemas.openxmlformats.org/drawingml/2006/picture">
+                <pic:pic xmlns:pic="http://schemas.openxmlformats.org/drawingml/2006/picture">
+                  <pic:nvPicPr>
+                    <pic:cNvPr id="1" name=""/>
+                    <pic:cNvPicPr/>
+                  </pic:nvPicPr>
+                  <pic:blipFill>
+                    <a:blip r:embed="rId19"/>
+                    <a:stretch>
+                      <a:fillRect/>
+                    </a:stretch>
+                  </pic:blipFill>
+                  <pic:spPr>
+                    <a:xfrm>
+                      <a:off x="0" y="0"/>
                       <a:ext cx="4486901" cy="1105054"/>
+                    </a:xfrm>
+                    <a:prstGeom prst="rect">
+                      <a:avLst/>
+                    </a:prstGeom>
+                  </pic:spPr>
+                </pic:pic>
+              </a:graphicData>
+            </a:graphic>
+          </wp:inline>
+        </w:drawing>
+      </w:r>
+    </w:p>
+    <w:p>
+      <w:pPr>
+        <w:rPr>
+          <w:lang w:val="fr-BE"/>
+        </w:rPr>
+      </w:pPr>
+    </w:p>
+    <w:p>
+      <w:pPr>
+        <w:pStyle w:val="Heading1"/>
+        <w:rPr>
+          <w:lang w:val="fr-BE"/>
+        </w:rPr>
+      </w:pPr>
+      <w:r>
+        <w:rPr>
+          <w:lang w:val="fr-BE"/>
+        </w:rPr>
+        <w:t>Context</w:t>
+      </w:r>
+    </w:p>
+    <w:p>
+      <w:pPr>
+        <w:rPr>
+          <w:lang w:val="fr-BE"/>
+        </w:rPr>
+      </w:pPr>
+      <w:r>
+        <w:rPr>
+          <w:lang w:val="fr-BE"/>
+        </w:rPr>
+        <w:t>Global state</w:t>
+      </w:r>
+    </w:p>
+    <w:p>
+      <w:pPr>
+        <w:rPr>
+          <w:lang w:val="fr-BE"/>
+        </w:rPr>
+      </w:pPr>
+    </w:p>
+    <w:p>
+      <w:pPr>
+        <w:rPr>
+          <w:lang w:val="fr-BE"/>
+        </w:rPr>
+      </w:pPr>
+      <w:r>
+        <w:rPr>
+          <w:lang w:val="fr-BE"/>
+        </w:rPr>
+        <w:drawing>
+          <wp:inline distT="0" distB="0" distL="0" distR="0" wp14:anchorId="4F9E5252" wp14:editId="3AA034C2">
+            <wp:extent cx="5731510" cy="3256280"/>
+            <wp:effectExtent l="0" t="0" r="2540" b="1270"/>
+            <wp:docPr id="11" name="Picture 11"/>
+            <wp:cNvGraphicFramePr>
+              <a:graphicFrameLocks xmlns:a="http://schemas.openxmlformats.org/drawingml/2006/main" noChangeAspect="1"/>
+            </wp:cNvGraphicFramePr>
+            <a:graphic xmlns:a="http://schemas.openxmlformats.org/drawingml/2006/main">
+              <a:graphicData uri="http://schemas.openxmlformats.org/drawingml/2006/picture">
+                <pic:pic xmlns:pic="http://schemas.openxmlformats.org/drawingml/2006/picture">
+                  <pic:nvPicPr>
+                    <pic:cNvPr id="1" name=""/>
+                    <pic:cNvPicPr/>
+                  </pic:nvPicPr>
+                  <pic:blipFill>
+                    <a:blip r:embed="rId20"/>
+                    <a:stretch>
+                      <a:fillRect/>
+                    </a:stretch>
+                  </pic:blipFill>
+                  <pic:spPr>
+                    <a:xfrm>
+                      <a:off x="0" y="0"/>
+                      <a:ext cx="5731510" cy="3256280"/>
+                    </a:xfrm>
+                    <a:prstGeom prst="rect">
+                      <a:avLst/>
+                    </a:prstGeom>
+                  </pic:spPr>
+                </pic:pic>
+              </a:graphicData>
+            </a:graphic>
+          </wp:inline>
+        </w:drawing>
+      </w:r>
+    </w:p>
+    <w:p>
+      <w:pPr>
+        <w:rPr>
+          <w:lang w:val="fr-BE"/>
+        </w:rPr>
+      </w:pPr>
+    </w:p>
+    <w:p>
+      <w:pPr>
+        <w:rPr>
+          <w:lang w:val="fr-BE"/>
+        </w:rPr>
+      </w:pPr>
+      <w:r>
+        <w:rPr>
+          <w:lang w:val="fr-BE"/>
+        </w:rPr>
+        <w:t>Provider</w:t>
+      </w:r>
+    </w:p>
+    <w:p>
+      <w:pPr>
+        <w:rPr>
+          <w:lang w:val="fr-BE"/>
+        </w:rPr>
+      </w:pPr>
+      <w:r>
+        <w:rPr>
+          <w:lang w:val="fr-BE"/>
+        </w:rPr>
+        <w:drawing>
+          <wp:inline distT="0" distB="0" distL="0" distR="0" wp14:anchorId="12852CE0" wp14:editId="223D8E4B">
+            <wp:extent cx="5731510" cy="2405380"/>
+            <wp:effectExtent l="0" t="0" r="2540" b="0"/>
+            <wp:docPr id="16" name="Picture 16"/>
+            <wp:cNvGraphicFramePr>
+              <a:graphicFrameLocks xmlns:a="http://schemas.openxmlformats.org/drawingml/2006/main" noChangeAspect="1"/>
+            </wp:cNvGraphicFramePr>
+            <a:graphic xmlns:a="http://schemas.openxmlformats.org/drawingml/2006/main">
+              <a:graphicData uri="http://schemas.openxmlformats.org/drawingml/2006/picture">
+                <pic:pic xmlns:pic="http://schemas.openxmlformats.org/drawingml/2006/picture">
+                  <pic:nvPicPr>
+                    <pic:cNvPr id="1" name=""/>
+                    <pic:cNvPicPr/>
+                  </pic:nvPicPr>
+                  <pic:blipFill>
+                    <a:blip r:embed="rId21"/>
+                    <a:stretch>
+                      <a:fillRect/>
+                    </a:stretch>
+                  </pic:blipFill>
+                  <pic:spPr>
+                    <a:xfrm>
+                      <a:off x="0" y="0"/>
+                      <a:ext cx="5731510" cy="2405380"/>
+                    </a:xfrm>
+                    <a:prstGeom prst="rect">
+                      <a:avLst/>
+                    </a:prstGeom>
+                  </pic:spPr>
+                </pic:pic>
+              </a:graphicData>
+            </a:graphic>
+          </wp:inline>
+        </w:drawing>
+      </w:r>
+    </w:p>
+    <w:p>
+      <w:pPr>
+        <w:rPr>
+          <w:lang w:val="fr-BE"/>
+        </w:rPr>
+      </w:pPr>
+      <w:r>
+        <w:rPr>
+          <w:lang w:val="fr-BE"/>
+        </w:rPr>
+        <w:lastRenderedPageBreak/>
+        <w:t>Consumer</w:t>
+      </w:r>
+    </w:p>
+    <w:p>
+      <w:pPr>
+        <w:rPr>
+          <w:lang w:val="fr-BE"/>
+        </w:rPr>
+      </w:pPr>
+      <w:r>
+        <w:rPr>
+          <w:lang w:val="fr-BE"/>
+        </w:rPr>
+        <w:drawing>
+          <wp:inline distT="0" distB="0" distL="0" distR="0" wp14:anchorId="12953202" wp14:editId="126810EC">
+            <wp:extent cx="5731510" cy="6169660"/>
+            <wp:effectExtent l="0" t="0" r="2540" b="2540"/>
+            <wp:docPr id="19" name="Picture 19"/>
+            <wp:cNvGraphicFramePr>
+              <a:graphicFrameLocks xmlns:a="http://schemas.openxmlformats.org/drawingml/2006/main" noChangeAspect="1"/>
+            </wp:cNvGraphicFramePr>
+            <a:graphic xmlns:a="http://schemas.openxmlformats.org/drawingml/2006/main">
+              <a:graphicData uri="http://schemas.openxmlformats.org/drawingml/2006/picture">
+                <pic:pic xmlns:pic="http://schemas.openxmlformats.org/drawingml/2006/picture">
+                  <pic:nvPicPr>
+                    <pic:cNvPr id="1" name=""/>
+                    <pic:cNvPicPr/>
+                  </pic:nvPicPr>
+                  <pic:blipFill>
+                    <a:blip r:embed="rId22"/>
+                    <a:stretch>
+                      <a:fillRect/>
+                    </a:stretch>
+                  </pic:blipFill>
+                  <pic:spPr>
+                    <a:xfrm>
+                      <a:off x="0" y="0"/>
+                      <a:ext cx="5731510" cy="6169660"/>
+                    </a:xfrm>
+                    <a:prstGeom prst="rect">
+                      <a:avLst/>
+                    </a:prstGeom>
+                  </pic:spPr>
+                </pic:pic>
+              </a:graphicData>
+            </a:graphic>
+          </wp:inline>
+        </w:drawing>
+      </w:r>
+    </w:p>
+    <w:p>
+      <w:pPr>
+        <w:rPr>
+          <w:lang w:val="fr-BE"/>
+        </w:rPr>
+      </w:pPr>
+    </w:p>
+    <w:p>
+      <w:pPr>
+        <w:rPr>
+          <w:lang w:val="fr-BE"/>
+        </w:rPr>
+      </w:pPr>
+      <w:r>
+        <w:rPr>
+          <w:lang w:val="fr-BE"/>
+        </w:rPr>
+        <w:lastRenderedPageBreak/>
+        <w:drawing>
+          <wp:inline distT="0" distB="0" distL="0" distR="0" wp14:anchorId="19F9A3C8" wp14:editId="7DC16FED">
+            <wp:extent cx="5731510" cy="2651760"/>
+            <wp:effectExtent l="0" t="0" r="2540" b="0"/>
+            <wp:docPr id="17" name="Picture 17"/>
+            <wp:cNvGraphicFramePr>
+              <a:graphicFrameLocks xmlns:a="http://schemas.openxmlformats.org/drawingml/2006/main" noChangeAspect="1"/>
+            </wp:cNvGraphicFramePr>
+            <a:graphic xmlns:a="http://schemas.openxmlformats.org/drawingml/2006/main">
+              <a:graphicData uri="http://schemas.openxmlformats.org/drawingml/2006/picture">
+                <pic:pic xmlns:pic="http://schemas.openxmlformats.org/drawingml/2006/picture">
+                  <pic:nvPicPr>
+                    <pic:cNvPr id="1" name=""/>
+                    <pic:cNvPicPr/>
+                  </pic:nvPicPr>
+                  <pic:blipFill>
+                    <a:blip r:embed="rId23"/>
+                    <a:stretch>
+                      <a:fillRect/>
+                    </a:stretch>
+                  </pic:blipFill>
+                  <pic:spPr>
+                    <a:xfrm>
+                      <a:off x="0" y="0"/>
+                      <a:ext cx="5731510" cy="2651760"/>
+                    </a:xfrm>
+                    <a:prstGeom prst="rect">
+                      <a:avLst/>
+                    </a:prstGeom>
+                  </pic:spPr>
+                </pic:pic>
+              </a:graphicData>
+            </a:graphic>
+          </wp:inline>
+        </w:drawing>
+      </w:r>
+    </w:p>
+    <w:p>
+      <w:pPr>
+        <w:rPr>
+          <w:lang w:val="fr-BE"/>
+        </w:rPr>
+      </w:pPr>
+      <w:r>
+        <w:rPr>
+          <w:lang w:val="fr-BE"/>
+        </w:rPr>
+        <w:drawing>
+          <wp:inline distT="0" distB="0" distL="0" distR="0" wp14:anchorId="292D398F" wp14:editId="721600CE">
+            <wp:extent cx="5731510" cy="3576955"/>
+            <wp:effectExtent l="0" t="0" r="2540" b="4445"/>
+            <wp:docPr id="18" name="Picture 18"/>
+            <wp:cNvGraphicFramePr>
+              <a:graphicFrameLocks xmlns:a="http://schemas.openxmlformats.org/drawingml/2006/main" noChangeAspect="1"/>
+            </wp:cNvGraphicFramePr>
+            <a:graphic xmlns:a="http://schemas.openxmlformats.org/drawingml/2006/main">
+              <a:graphicData uri="http://schemas.openxmlformats.org/drawingml/2006/picture">
+                <pic:pic xmlns:pic="http://schemas.openxmlformats.org/drawingml/2006/picture">
+                  <pic:nvPicPr>
+                    <pic:cNvPr id="1" name=""/>
+                    <pic:cNvPicPr/>
+                  </pic:nvPicPr>
+                  <pic:blipFill>
+                    <a:blip r:embed="rId24"/>
+                    <a:stretch>
+                      <a:fillRect/>
+                    </a:stretch>
+                  </pic:blipFill>
+                  <pic:spPr>
+                    <a:xfrm>
+                      <a:off x="0" y="0"/>
+                      <a:ext cx="5731510" cy="3576955"/>
+                    </a:xfrm>
+                    <a:prstGeom prst="rect">
+                      <a:avLst/>
+                    </a:prstGeom>
+                  </pic:spPr>
+                </pic:pic>
+              </a:graphicData>
+            </a:graphic>
+          </wp:inline>
+        </w:drawing>
+      </w:r>
+    </w:p>
+    <w:p>
+      <w:pPr>
+        <w:rPr>
+          <w:lang w:val="fr-BE"/>
+        </w:rPr>
+      </w:pPr>
+    </w:p>
+    <w:p>
+      <w:pPr>
+        <w:pStyle w:val="Heading1"/>
+        <w:rPr>
+          <w:lang w:val="fr-BE"/>
+        </w:rPr>
+      </w:pPr>
+      <w:r>
+        <w:rPr>
+          <w:lang w:val="fr-BE"/>
+        </w:rPr>
+        <w:t>useContext = Alternative for Consumer</w:t>
+      </w:r>
+    </w:p>
+    <w:p>
+      <w:pPr>
+        <w:rPr>
+          <w:lang w:val="fr-BE"/>
+        </w:rPr>
+      </w:pPr>
+    </w:p>
+    <w:p>
+      <w:pPr>
+        <w:rPr>
+          <w:lang w:val="fr-BE"/>
+        </w:rPr>
+      </w:pPr>
+      <w:r>
+        <w:rPr>
+          <w:lang w:val="fr-BE"/>
+        </w:rPr>
+        <w:lastRenderedPageBreak/>
+        <w:drawing>
+          <wp:inline distT="0" distB="0" distL="0" distR="0" wp14:anchorId="554F0989" wp14:editId="542D9ED1">
+            <wp:extent cx="5153744" cy="8316486"/>
+            <wp:effectExtent l="0" t="0" r="8890" b="8890"/>
+            <wp:docPr id="21" name="Picture 21"/>
+            <wp:cNvGraphicFramePr>
+              <a:graphicFrameLocks xmlns:a="http://schemas.openxmlformats.org/drawingml/2006/main" noChangeAspect="1"/>
+            </wp:cNvGraphicFramePr>
+            <a:graphic xmlns:a="http://schemas.openxmlformats.org/drawingml/2006/main">
+              <a:graphicData uri="http://schemas.openxmlformats.org/drawingml/2006/picture">
+                <pic:pic xmlns:pic="http://schemas.openxmlformats.org/drawingml/2006/picture">
+                  <pic:nvPicPr>
+                    <pic:cNvPr id="1" name=""/>
+                    <pic:cNvPicPr/>
+                  </pic:nvPicPr>
+                  <pic:blipFill>
+                    <a:blip r:embed="rId25"/>
+                    <a:stretch>
+                      <a:fillRect/>
+                    </a:stretch>
+                  </pic:blipFill>
+                  <pic:spPr>
+                    <a:xfrm>
+                      <a:off x="0" y="0"/>
+                      <a:ext cx="5153744" cy="8316486"/>
+                    </a:xfrm>
+                    <a:prstGeom prst="rect">
+                      <a:avLst/>
+                    </a:prstGeom>
+                  </pic:spPr>
+                </pic:pic>
+              </a:graphicData>
+            </a:graphic>
+          </wp:inline>
+        </w:drawing>
+      </w:r>
+    </w:p>
+    <w:p>
+      <w:pPr>
+        <w:rPr>
+          <w:lang w:val="fr-BE"/>
+        </w:rPr>
+      </w:pPr>
+      <w:r>
+        <w:rPr>
+          <w:lang w:val="fr-BE"/>
+        </w:rPr>
+        <w:lastRenderedPageBreak/>
+        <w:drawing>
+          <wp:inline distT="0" distB="0" distL="0" distR="0" wp14:anchorId="0756391C" wp14:editId="1950CB93">
+            <wp:extent cx="5731510" cy="3395980"/>
+            <wp:effectExtent l="0" t="0" r="2540" b="0"/>
+            <wp:docPr id="22" name="Picture 22"/>
+            <wp:cNvGraphicFramePr>
+              <a:graphicFrameLocks xmlns:a="http://schemas.openxmlformats.org/drawingml/2006/main" noChangeAspect="1"/>
+            </wp:cNvGraphicFramePr>
+            <a:graphic xmlns:a="http://schemas.openxmlformats.org/drawingml/2006/main">
+              <a:graphicData uri="http://schemas.openxmlformats.org/drawingml/2006/picture">
+                <pic:pic xmlns:pic="http://schemas.openxmlformats.org/drawingml/2006/picture">
+                  <pic:nvPicPr>
+                    <pic:cNvPr id="1" name=""/>
+                    <pic:cNvPicPr/>
+                  </pic:nvPicPr>
+                  <pic:blipFill>
+                    <a:blip r:embed="rId26"/>
+                    <a:stretch>
+                      <a:fillRect/>
+                    </a:stretch>
+                  </pic:blipFill>
+                  <pic:spPr>
+                    <a:xfrm>
+                      <a:off x="0" y="0"/>
+                      <a:ext cx="5731510" cy="3395980"/>
                     </a:xfrm>
                     <a:prstGeom prst="rect">
                       <a:avLst/>

</xml_diff>

<commit_message>
chapter 11 - custom Context components
</commit_message>
<xml_diff>
--- a/completeguide/react-complete-guide.docx
+++ b/completeguide/react-complete-guide.docx
@@ -9,11 +9,19 @@
           <w:lang w:val="fr-BE"/>
         </w:rPr>
       </w:pPr>
-      <w:r>
-        <w:rPr>
-          <w:lang w:val="fr-BE"/>
-        </w:rPr>
-        <w:t>Resources :</w:t>
+      <w:proofErr w:type="spellStart"/>
+      <w:r>
+        <w:rPr>
+          <w:lang w:val="fr-BE"/>
+        </w:rPr>
+        <w:t>Resources</w:t>
+      </w:r>
+      <w:proofErr w:type="spellEnd"/>
+      <w:r>
+        <w:rPr>
+          <w:lang w:val="fr-BE"/>
+        </w:rPr>
+        <w:t> :</w:t>
       </w:r>
     </w:p>
     <w:p>
@@ -126,13 +134,23 @@
           <w:szCs w:val="24"/>
         </w:rPr>
       </w:pPr>
+      <w:proofErr w:type="spellStart"/>
       <w:r>
         <w:rPr>
           <w:color w:val="2E444E"/>
           <w:sz w:val="22"/>
           <w:szCs w:val="22"/>
         </w:rPr>
-        <w:t>npm install styled-components</w:t>
+        <w:t>npm</w:t>
+      </w:r>
+      <w:proofErr w:type="spellEnd"/>
+      <w:r>
+        <w:rPr>
+          <w:color w:val="2E444E"/>
+          <w:sz w:val="22"/>
+          <w:szCs w:val="22"/>
+        </w:rPr>
+        <w:t xml:space="preserve"> install styled-components</w:t>
       </w:r>
     </w:p>
     <w:p>
@@ -148,6 +166,7 @@
           <w:szCs w:val="24"/>
         </w:rPr>
       </w:pPr>
+      <w:proofErr w:type="spellStart"/>
       <w:r>
         <w:rPr>
           <w:color w:val="2E444E"/>
@@ -155,8 +174,9 @@
           <w:szCs w:val="22"/>
           <w:lang w:val="fr-BE"/>
         </w:rPr>
-        <w:t xml:space="preserve">install vs extension </w:t>
-      </w:r>
+        <w:t>install</w:t>
+      </w:r>
+      <w:proofErr w:type="spellEnd"/>
       <w:r>
         <w:rPr>
           <w:color w:val="2E444E"/>
@@ -164,7 +184,47 @@
           <w:szCs w:val="22"/>
           <w:lang w:val="fr-BE"/>
         </w:rPr>
-        <w:t>vscode-styled-components</w:t>
+        <w:t xml:space="preserve"> vs extension </w:t>
+      </w:r>
+      <w:proofErr w:type="spellStart"/>
+      <w:r>
+        <w:rPr>
+          <w:color w:val="2E444E"/>
+          <w:sz w:val="22"/>
+          <w:szCs w:val="22"/>
+          <w:lang w:val="fr-BE"/>
+        </w:rPr>
+        <w:t>vscode</w:t>
+      </w:r>
+      <w:proofErr w:type="spellEnd"/>
+      <w:r>
+        <w:rPr>
+          <w:color w:val="2E444E"/>
+          <w:sz w:val="22"/>
+          <w:szCs w:val="22"/>
+          <w:lang w:val="fr-BE"/>
+        </w:rPr>
+        <w:t>-</w:t>
+      </w:r>
+      <w:proofErr w:type="spellStart"/>
+      <w:r>
+        <w:rPr>
+          <w:color w:val="2E444E"/>
+          <w:sz w:val="22"/>
+          <w:szCs w:val="22"/>
+          <w:lang w:val="fr-BE"/>
+        </w:rPr>
+        <w:t>styled</w:t>
+      </w:r>
+      <w:proofErr w:type="spellEnd"/>
+      <w:r>
+        <w:rPr>
+          <w:color w:val="2E444E"/>
+          <w:sz w:val="22"/>
+          <w:szCs w:val="22"/>
+          <w:lang w:val="fr-BE"/>
+        </w:rPr>
+        <w:t>-components</w:t>
       </w:r>
     </w:p>
     <w:p>
@@ -436,12 +496,28 @@
           <w:lang w:val="fr-BE"/>
         </w:rPr>
       </w:pPr>
-      <w:r>
-        <w:rPr>
-          <w:lang w:val="fr-BE"/>
-        </w:rPr>
-        <w:t>Existing project</w:t>
-      </w:r>
+      <w:proofErr w:type="spellStart"/>
+      <w:r>
+        <w:rPr>
+          <w:lang w:val="fr-BE"/>
+        </w:rPr>
+        <w:t>Existing</w:t>
+      </w:r>
+      <w:proofErr w:type="spellEnd"/>
+      <w:r>
+        <w:rPr>
+          <w:lang w:val="fr-BE"/>
+        </w:rPr>
+        <w:t xml:space="preserve"> </w:t>
+      </w:r>
+      <w:proofErr w:type="spellStart"/>
+      <w:r>
+        <w:rPr>
+          <w:lang w:val="fr-BE"/>
+        </w:rPr>
+        <w:t>project</w:t>
+      </w:r>
+      <w:proofErr w:type="spellEnd"/>
     </w:p>
     <w:p>
       <w:pPr>
@@ -471,7 +547,21 @@
         <w:rPr>
           <w:lang w:val="en-US"/>
         </w:rPr>
-        <w:t>a gitignore file !</w:t>
+        <w:t xml:space="preserve">a </w:t>
+      </w:r>
+      <w:proofErr w:type="spellStart"/>
+      <w:r>
+        <w:rPr>
+          <w:lang w:val="en-US"/>
+        </w:rPr>
+        <w:t>gitignore</w:t>
+      </w:r>
+      <w:proofErr w:type="spellEnd"/>
+      <w:r>
+        <w:rPr>
+          <w:lang w:val="en-US"/>
+        </w:rPr>
+        <w:t xml:space="preserve"> file !</w:t>
       </w:r>
     </w:p>
     <w:p>
@@ -505,6 +595,7 @@
           <w:lang w:val="fr-BE"/>
         </w:rPr>
       </w:pPr>
+      <w:proofErr w:type="spellStart"/>
       <w:r>
         <w:rPr>
           <w:lang w:val="fr-BE"/>
@@ -515,13 +606,56 @@
         <w:rPr>
           <w:lang w:val="fr-BE"/>
         </w:rPr>
-        <w:t>pm install</w:t>
-      </w:r>
-      <w:r>
-        <w:rPr>
-          <w:lang w:val="fr-BE"/>
-        </w:rPr>
-        <w:t xml:space="preserve"> (installs React)</w:t>
+        <w:t>pm</w:t>
+      </w:r>
+      <w:proofErr w:type="spellEnd"/>
+      <w:r>
+        <w:rPr>
+          <w:lang w:val="fr-BE"/>
+        </w:rPr>
+        <w:t xml:space="preserve"> </w:t>
+      </w:r>
+      <w:proofErr w:type="spellStart"/>
+      <w:r>
+        <w:rPr>
+          <w:lang w:val="fr-BE"/>
+        </w:rPr>
+        <w:t>install</w:t>
+      </w:r>
+      <w:proofErr w:type="spellEnd"/>
+      <w:r>
+        <w:rPr>
+          <w:lang w:val="fr-BE"/>
+        </w:rPr>
+        <w:t xml:space="preserve"> (</w:t>
+      </w:r>
+      <w:proofErr w:type="spellStart"/>
+      <w:r>
+        <w:rPr>
+          <w:lang w:val="fr-BE"/>
+        </w:rPr>
+        <w:t>installs</w:t>
+      </w:r>
+      <w:proofErr w:type="spellEnd"/>
+      <w:r>
+        <w:rPr>
+          <w:lang w:val="fr-BE"/>
+        </w:rPr>
+        <w:t xml:space="preserve"> </w:t>
+      </w:r>
+      <w:proofErr w:type="spellStart"/>
+      <w:r>
+        <w:rPr>
+          <w:lang w:val="fr-BE"/>
+        </w:rPr>
+        <w:t>React</w:t>
+      </w:r>
+      <w:proofErr w:type="spellEnd"/>
+      <w:r>
+        <w:rPr>
+          <w:lang w:val="fr-BE"/>
+        </w:rPr>
+        <w:t>)</w:t>
       </w:r>
     </w:p>
     <w:p>
@@ -535,11 +669,19 @@
           <w:lang w:val="fr-BE"/>
         </w:rPr>
       </w:pPr>
-      <w:r>
-        <w:rPr>
-          <w:lang w:val="fr-BE"/>
-        </w:rPr>
-        <w:t>npm start</w:t>
+      <w:proofErr w:type="spellStart"/>
+      <w:r>
+        <w:rPr>
+          <w:lang w:val="fr-BE"/>
+        </w:rPr>
+        <w:t>npm</w:t>
+      </w:r>
+      <w:proofErr w:type="spellEnd"/>
+      <w:r>
+        <w:rPr>
+          <w:lang w:val="fr-BE"/>
+        </w:rPr>
+        <w:t xml:space="preserve"> start</w:t>
       </w:r>
     </w:p>
     <w:p>
@@ -563,12 +705,20 @@
           <w:lang w:val="fr-BE"/>
         </w:rPr>
       </w:pPr>
+      <w:proofErr w:type="spellStart"/>
       <w:r>
         <w:rPr>
           <w:lang w:val="fr-BE"/>
         </w:rPr>
         <w:lastRenderedPageBreak/>
-        <w:t>React Fragment</w:t>
+        <w:t>React</w:t>
+      </w:r>
+      <w:proofErr w:type="spellEnd"/>
+      <w:r>
+        <w:rPr>
+          <w:lang w:val="fr-BE"/>
+        </w:rPr>
+        <w:t xml:space="preserve"> Fragment</w:t>
       </w:r>
     </w:p>
     <w:p>
@@ -671,44 +821,69 @@
           <w:lang w:val="en-US"/>
         </w:rPr>
       </w:pPr>
-    </w:p>
-    <w:p>
-      <w:pPr>
-        <w:pStyle w:val="Heading1"/>
-        <w:rPr>
-          <w:lang w:val="en-US"/>
-        </w:rPr>
-      </w:pPr>
-      <w:r>
-        <w:rPr>
-          <w:lang w:val="en-US"/>
-        </w:rPr>
-        <w:t>Use Effect</w:t>
-      </w:r>
-    </w:p>
-    <w:p>
-      <w:pPr>
-        <w:rPr>
-          <w:lang w:val="en-US"/>
-        </w:rPr>
-      </w:pPr>
-    </w:p>
-    <w:p>
-      <w:pPr>
-        <w:rPr>
-          <w:lang w:val="en-US"/>
-        </w:rPr>
-      </w:pPr>
-      <w:r>
-        <w:rPr>
-          <w:lang w:val="en-US"/>
-        </w:rPr>
-        <w:lastRenderedPageBreak/>
+      <w:r>
+        <w:rPr>
+          <w:lang w:val="en-US"/>
+        </w:rPr>
+        <w:t>Local Storage</w:t>
+      </w:r>
+    </w:p>
+    <w:p>
+      <w:pPr>
+        <w:rPr>
+          <w:lang w:val="en-US"/>
+        </w:rPr>
+      </w:pPr>
+    </w:p>
+    <w:p>
+      <w:pPr>
+        <w:rPr>
+          <w:lang w:val="en-US"/>
+        </w:rPr>
+      </w:pPr>
+      <w:r>
+        <w:rPr>
+          <w:lang w:val="en-US"/>
+        </w:rPr>
+        <w:t xml:space="preserve">Local storage for </w:t>
+      </w:r>
+      <w:r>
+        <w:rPr>
+          <w:b/>
+          <w:bCs/>
+          <w:lang w:val="en-US"/>
+        </w:rPr>
+        <w:t>Component</w:t>
+      </w:r>
+      <w:r>
+        <w:rPr>
+          <w:lang w:val="en-US"/>
+        </w:rPr>
+        <w:t>!</w:t>
+      </w:r>
+    </w:p>
+    <w:p>
+      <w:pPr>
+        <w:rPr>
+          <w:lang w:val="en-US"/>
+        </w:rPr>
+      </w:pPr>
+    </w:p>
+    <w:p>
+      <w:pPr>
+        <w:rPr>
+          <w:lang w:val="en-US"/>
+        </w:rPr>
+      </w:pPr>
+      <w:r>
+        <w:rPr>
+          <w:lang w:val="en-US"/>
+        </w:rPr>
         <w:drawing>
-          <wp:inline distT="0" distB="0" distL="0" distR="0" wp14:anchorId="5F5EB33B" wp14:editId="1E1DF59D">
-            <wp:extent cx="5731510" cy="3253740"/>
-            <wp:effectExtent l="0" t="0" r="2540" b="3810"/>
-            <wp:docPr id="13" name="Picture 13"/>
+          <wp:inline distT="0" distB="0" distL="0" distR="0" wp14:anchorId="30480785" wp14:editId="56554D9C">
+            <wp:extent cx="5515745" cy="2133898"/>
+            <wp:effectExtent l="0" t="0" r="8890" b="0"/>
+            <wp:docPr id="23" name="Picture 23"/>
             <wp:cNvGraphicFramePr>
               <a:graphicFrameLocks xmlns:a="http://schemas.openxmlformats.org/drawingml/2006/main" noChangeAspect="1"/>
             </wp:cNvGraphicFramePr>
@@ -728,7 +903,7 @@
                   <pic:spPr>
                     <a:xfrm>
                       <a:off x="0" y="0"/>
-                      <a:ext cx="5731510" cy="3253740"/>
+                      <a:ext cx="5515745" cy="2133898"/>
                     </a:xfrm>
                     <a:prstGeom prst="rect">
                       <a:avLst/>
@@ -743,26 +918,41 @@
     </w:p>
     <w:p>
       <w:pPr>
-        <w:rPr>
-          <w:lang w:val="en-US"/>
-        </w:rPr>
-      </w:pPr>
-    </w:p>
-    <w:p>
-      <w:pPr>
-        <w:rPr>
-          <w:lang w:val="en-US"/>
-        </w:rPr>
-      </w:pPr>
-      <w:r>
-        <w:rPr>
-          <w:lang w:val="en-US"/>
-        </w:rPr>
+        <w:pStyle w:val="Heading1"/>
+        <w:rPr>
+          <w:lang w:val="en-US"/>
+        </w:rPr>
+      </w:pPr>
+      <w:r>
+        <w:rPr>
+          <w:lang w:val="en-US"/>
+        </w:rPr>
+        <w:t>Use Effect</w:t>
+      </w:r>
+    </w:p>
+    <w:p>
+      <w:pPr>
+        <w:rPr>
+          <w:lang w:val="en-US"/>
+        </w:rPr>
+      </w:pPr>
+    </w:p>
+    <w:p>
+      <w:pPr>
+        <w:rPr>
+          <w:lang w:val="en-US"/>
+        </w:rPr>
+      </w:pPr>
+      <w:r>
+        <w:rPr>
+          <w:lang w:val="en-US"/>
+        </w:rPr>
+        <w:lastRenderedPageBreak/>
         <w:drawing>
-          <wp:inline distT="0" distB="0" distL="0" distR="0" wp14:anchorId="3A1CA6E6" wp14:editId="4F2AB050">
-            <wp:extent cx="5731510" cy="3315970"/>
-            <wp:effectExtent l="0" t="0" r="2540" b="0"/>
-            <wp:docPr id="14" name="Picture 14"/>
+          <wp:inline distT="0" distB="0" distL="0" distR="0" wp14:anchorId="5F5EB33B" wp14:editId="1E1DF59D">
+            <wp:extent cx="5731510" cy="3253740"/>
+            <wp:effectExtent l="0" t="0" r="2540" b="3810"/>
+            <wp:docPr id="13" name="Picture 13"/>
             <wp:cNvGraphicFramePr>
               <a:graphicFrameLocks xmlns:a="http://schemas.openxmlformats.org/drawingml/2006/main" noChangeAspect="1"/>
             </wp:cNvGraphicFramePr>
@@ -782,7 +972,7 @@
                   <pic:spPr>
                     <a:xfrm>
                       <a:off x="0" y="0"/>
-                      <a:ext cx="5731510" cy="3315970"/>
+                      <a:ext cx="5731510" cy="3253740"/>
                     </a:xfrm>
                     <a:prstGeom prst="rect">
                       <a:avLst/>
@@ -797,41 +987,26 @@
     </w:p>
     <w:p>
       <w:pPr>
-        <w:pStyle w:val="Heading1"/>
-        <w:rPr>
-          <w:lang w:val="en-US"/>
-        </w:rPr>
-      </w:pPr>
-      <w:r>
-        <w:rPr>
-          <w:lang w:val="en-US"/>
-        </w:rPr>
-        <w:t>Use Reducer</w:t>
-      </w:r>
-    </w:p>
-    <w:p>
-      <w:pPr>
-        <w:rPr>
-          <w:lang w:val="en-US"/>
-        </w:rPr>
-      </w:pPr>
-    </w:p>
-    <w:p>
-      <w:pPr>
-        <w:rPr>
-          <w:lang w:val="en-US"/>
-        </w:rPr>
-      </w:pPr>
-      <w:r>
-        <w:rPr>
-          <w:lang w:val="en-US"/>
-        </w:rPr>
-        <w:lastRenderedPageBreak/>
+        <w:rPr>
+          <w:lang w:val="en-US"/>
+        </w:rPr>
+      </w:pPr>
+    </w:p>
+    <w:p>
+      <w:pPr>
+        <w:rPr>
+          <w:lang w:val="en-US"/>
+        </w:rPr>
+      </w:pPr>
+      <w:r>
+        <w:rPr>
+          <w:lang w:val="en-US"/>
+        </w:rPr>
         <w:drawing>
-          <wp:inline distT="0" distB="0" distL="0" distR="0" wp14:anchorId="3D55EBDC" wp14:editId="59395129">
-            <wp:extent cx="5731510" cy="3576320"/>
-            <wp:effectExtent l="0" t="0" r="2540" b="5080"/>
-            <wp:docPr id="15" name="Picture 15"/>
+          <wp:inline distT="0" distB="0" distL="0" distR="0" wp14:anchorId="3A1CA6E6" wp14:editId="4F2AB050">
+            <wp:extent cx="5731510" cy="3315970"/>
+            <wp:effectExtent l="0" t="0" r="2540" b="0"/>
+            <wp:docPr id="14" name="Picture 14"/>
             <wp:cNvGraphicFramePr>
               <a:graphicFrameLocks xmlns:a="http://schemas.openxmlformats.org/drawingml/2006/main" noChangeAspect="1"/>
             </wp:cNvGraphicFramePr>
@@ -851,7 +1026,7 @@
                   <pic:spPr>
                     <a:xfrm>
                       <a:off x="0" y="0"/>
-                      <a:ext cx="5731510" cy="3576320"/>
+                      <a:ext cx="5731510" cy="3315970"/>
                     </a:xfrm>
                     <a:prstGeom prst="rect">
                       <a:avLst/>
@@ -866,19 +1041,41 @@
     </w:p>
     <w:p>
       <w:pPr>
-        <w:rPr>
-          <w:lang w:val="fr-BE"/>
-        </w:rPr>
-      </w:pPr>
-      <w:r>
-        <w:rPr>
-          <w:lang w:val="fr-BE"/>
-        </w:rPr>
+        <w:pStyle w:val="Heading1"/>
+        <w:rPr>
+          <w:lang w:val="en-US"/>
+        </w:rPr>
+      </w:pPr>
+      <w:r>
+        <w:rPr>
+          <w:lang w:val="en-US"/>
+        </w:rPr>
+        <w:t>Use Reducer</w:t>
+      </w:r>
+    </w:p>
+    <w:p>
+      <w:pPr>
+        <w:rPr>
+          <w:lang w:val="en-US"/>
+        </w:rPr>
+      </w:pPr>
+    </w:p>
+    <w:p>
+      <w:pPr>
+        <w:rPr>
+          <w:lang w:val="en-US"/>
+        </w:rPr>
+      </w:pPr>
+      <w:r>
+        <w:rPr>
+          <w:lang w:val="en-US"/>
+        </w:rPr>
+        <w:lastRenderedPageBreak/>
         <w:drawing>
-          <wp:inline distT="0" distB="0" distL="0" distR="0" wp14:anchorId="02FA571D" wp14:editId="3520666C">
-            <wp:extent cx="5731510" cy="3444875"/>
-            <wp:effectExtent l="0" t="0" r="2540" b="3175"/>
-            <wp:docPr id="6" name="Picture 6"/>
+          <wp:inline distT="0" distB="0" distL="0" distR="0" wp14:anchorId="3D55EBDC" wp14:editId="59395129">
+            <wp:extent cx="5731510" cy="3576320"/>
+            <wp:effectExtent l="0" t="0" r="2540" b="5080"/>
+            <wp:docPr id="15" name="Picture 15"/>
             <wp:cNvGraphicFramePr>
               <a:graphicFrameLocks xmlns:a="http://schemas.openxmlformats.org/drawingml/2006/main" noChangeAspect="1"/>
             </wp:cNvGraphicFramePr>
@@ -898,7 +1095,7 @@
                   <pic:spPr>
                     <a:xfrm>
                       <a:off x="0" y="0"/>
-                      <a:ext cx="5731510" cy="3444875"/>
+                      <a:ext cx="5731510" cy="3576320"/>
                     </a:xfrm>
                     <a:prstGeom prst="rect">
                       <a:avLst/>
@@ -917,23 +1114,15 @@
           <w:lang w:val="fr-BE"/>
         </w:rPr>
       </w:pPr>
-    </w:p>
-    <w:p>
-      <w:pPr>
-        <w:rPr>
-          <w:lang w:val="fr-BE"/>
-        </w:rPr>
-      </w:pPr>
-      <w:r>
-        <w:rPr>
-          <w:lang w:val="fr-BE"/>
-        </w:rPr>
-        <w:lastRenderedPageBreak/>
+      <w:r>
+        <w:rPr>
+          <w:lang w:val="fr-BE"/>
+        </w:rPr>
         <w:drawing>
-          <wp:inline distT="0" distB="0" distL="0" distR="0" wp14:anchorId="2936B498" wp14:editId="1F433AFF">
-            <wp:extent cx="5731510" cy="3096895"/>
-            <wp:effectExtent l="0" t="0" r="2540" b="8255"/>
-            <wp:docPr id="10" name="Picture 10"/>
+          <wp:inline distT="0" distB="0" distL="0" distR="0" wp14:anchorId="02FA571D" wp14:editId="3520666C">
+            <wp:extent cx="5731510" cy="3444875"/>
+            <wp:effectExtent l="0" t="0" r="2540" b="3175"/>
+            <wp:docPr id="6" name="Picture 6"/>
             <wp:cNvGraphicFramePr>
               <a:graphicFrameLocks xmlns:a="http://schemas.openxmlformats.org/drawingml/2006/main" noChangeAspect="1"/>
             </wp:cNvGraphicFramePr>
@@ -953,7 +1142,7 @@
                   <pic:spPr>
                     <a:xfrm>
                       <a:off x="0" y="0"/>
-                      <a:ext cx="5731510" cy="3096895"/>
+                      <a:ext cx="5731510" cy="3444875"/>
                     </a:xfrm>
                     <a:prstGeom prst="rect">
                       <a:avLst/>
@@ -972,32 +1161,23 @@
           <w:lang w:val="fr-BE"/>
         </w:rPr>
       </w:pPr>
-      <w:r>
-        <w:rPr>
-          <w:lang w:val="fr-BE"/>
-        </w:rPr>
-        <w:t>Changed state event handler</w:t>
-      </w:r>
-    </w:p>
-    <w:p>
-      <w:pPr>
-        <w:rPr>
-          <w:b/>
-          <w:bCs/>
-          <w:lang w:val="fr-BE"/>
-        </w:rPr>
-      </w:pPr>
-      <w:r>
-        <w:rPr>
-          <w:b/>
-          <w:bCs/>
-          <w:lang w:val="fr-BE"/>
-        </w:rPr>
+    </w:p>
+    <w:p>
+      <w:pPr>
+        <w:rPr>
+          <w:lang w:val="fr-BE"/>
+        </w:rPr>
+      </w:pPr>
+      <w:r>
+        <w:rPr>
+          <w:lang w:val="fr-BE"/>
+        </w:rPr>
+        <w:lastRenderedPageBreak/>
         <w:drawing>
-          <wp:inline distT="0" distB="0" distL="0" distR="0" wp14:anchorId="77F721EB" wp14:editId="3B5FBD1A">
-            <wp:extent cx="5731510" cy="2538095"/>
-            <wp:effectExtent l="0" t="0" r="2540" b="0"/>
-            <wp:docPr id="7" name="Picture 7"/>
+          <wp:inline distT="0" distB="0" distL="0" distR="0" wp14:anchorId="2936B498" wp14:editId="1F433AFF">
+            <wp:extent cx="5731510" cy="3096895"/>
+            <wp:effectExtent l="0" t="0" r="2540" b="8255"/>
+            <wp:docPr id="10" name="Picture 10"/>
             <wp:cNvGraphicFramePr>
               <a:graphicFrameLocks xmlns:a="http://schemas.openxmlformats.org/drawingml/2006/main" noChangeAspect="1"/>
             </wp:cNvGraphicFramePr>
@@ -1017,7 +1197,7 @@
                   <pic:spPr>
                     <a:xfrm>
                       <a:off x="0" y="0"/>
-                      <a:ext cx="5731510" cy="2538095"/>
+                      <a:ext cx="5731510" cy="3096895"/>
                     </a:xfrm>
                     <a:prstGeom prst="rect">
                       <a:avLst/>
@@ -1033,6 +1213,41 @@
     <w:p>
       <w:pPr>
         <w:rPr>
+          <w:lang w:val="fr-BE"/>
+        </w:rPr>
+      </w:pPr>
+      <w:proofErr w:type="spellStart"/>
+      <w:r>
+        <w:rPr>
+          <w:lang w:val="fr-BE"/>
+        </w:rPr>
+        <w:t>Changed</w:t>
+      </w:r>
+      <w:proofErr w:type="spellEnd"/>
+      <w:r>
+        <w:rPr>
+          <w:lang w:val="fr-BE"/>
+        </w:rPr>
+        <w:t xml:space="preserve"> state </w:t>
+      </w:r>
+      <w:proofErr w:type="spellStart"/>
+      <w:r>
+        <w:rPr>
+          <w:lang w:val="fr-BE"/>
+        </w:rPr>
+        <w:t>event</w:t>
+      </w:r>
+      <w:proofErr w:type="spellEnd"/>
+      <w:r>
+        <w:rPr>
+          <w:lang w:val="fr-BE"/>
+        </w:rPr>
+        <w:t xml:space="preserve"> handler</w:t>
+      </w:r>
+    </w:p>
+    <w:p>
+      <w:pPr>
+        <w:rPr>
           <w:b/>
           <w:bCs/>
           <w:lang w:val="fr-BE"/>
@@ -1044,24 +1259,11 @@
           <w:bCs/>
           <w:lang w:val="fr-BE"/>
         </w:rPr>
-        <w:t>Changed state event dispatchers :</w:t>
-      </w:r>
-    </w:p>
-    <w:p>
-      <w:pPr>
-        <w:rPr>
-          <w:lang w:val="fr-BE"/>
-        </w:rPr>
-      </w:pPr>
-      <w:r>
-        <w:rPr>
-          <w:lang w:val="fr-BE"/>
-        </w:rPr>
         <w:drawing>
-          <wp:inline distT="0" distB="0" distL="0" distR="0" wp14:anchorId="20FE03AA" wp14:editId="5DDF38F0">
-            <wp:extent cx="5731510" cy="1965325"/>
+          <wp:inline distT="0" distB="0" distL="0" distR="0" wp14:anchorId="77F721EB" wp14:editId="3B5FBD1A">
+            <wp:extent cx="5731510" cy="2538095"/>
             <wp:effectExtent l="0" t="0" r="2540" b="0"/>
-            <wp:docPr id="8" name="Picture 8"/>
+            <wp:docPr id="7" name="Picture 7"/>
             <wp:cNvGraphicFramePr>
               <a:graphicFrameLocks xmlns:a="http://schemas.openxmlformats.org/drawingml/2006/main" noChangeAspect="1"/>
             </wp:cNvGraphicFramePr>
@@ -1081,7 +1283,7 @@
                   <pic:spPr>
                     <a:xfrm>
                       <a:off x="0" y="0"/>
-                      <a:ext cx="5731510" cy="1965325"/>
+                      <a:ext cx="5731510" cy="2538095"/>
                     </a:xfrm>
                     <a:prstGeom prst="rect">
                       <a:avLst/>
@@ -1097,26 +1299,63 @@
     <w:p>
       <w:pPr>
         <w:rPr>
-          <w:lang w:val="fr-BE"/>
-        </w:rPr>
-      </w:pPr>
-    </w:p>
-    <w:p>
-      <w:pPr>
-        <w:rPr>
-          <w:lang w:val="fr-BE"/>
-        </w:rPr>
-      </w:pPr>
-      <w:r>
-        <w:rPr>
-          <w:lang w:val="fr-BE"/>
-        </w:rPr>
-        <w:lastRenderedPageBreak/>
+          <w:b/>
+          <w:bCs/>
+          <w:lang w:val="fr-BE"/>
+        </w:rPr>
+      </w:pPr>
+      <w:proofErr w:type="spellStart"/>
+      <w:r>
+        <w:rPr>
+          <w:b/>
+          <w:bCs/>
+          <w:lang w:val="fr-BE"/>
+        </w:rPr>
+        <w:t>Changed</w:t>
+      </w:r>
+      <w:proofErr w:type="spellEnd"/>
+      <w:r>
+        <w:rPr>
+          <w:b/>
+          <w:bCs/>
+          <w:lang w:val="fr-BE"/>
+        </w:rPr>
+        <w:t xml:space="preserve"> state </w:t>
+      </w:r>
+      <w:proofErr w:type="spellStart"/>
+      <w:r>
+        <w:rPr>
+          <w:b/>
+          <w:bCs/>
+          <w:lang w:val="fr-BE"/>
+        </w:rPr>
+        <w:t>event</w:t>
+      </w:r>
+      <w:proofErr w:type="spellEnd"/>
+      <w:r>
+        <w:rPr>
+          <w:b/>
+          <w:bCs/>
+          <w:lang w:val="fr-BE"/>
+        </w:rPr>
+        <w:t xml:space="preserve"> dispatchers :</w:t>
+      </w:r>
+    </w:p>
+    <w:p>
+      <w:pPr>
+        <w:rPr>
+          <w:lang w:val="fr-BE"/>
+        </w:rPr>
+      </w:pPr>
+      <w:r>
+        <w:rPr>
+          <w:lang w:val="fr-BE"/>
+        </w:rPr>
         <w:drawing>
-          <wp:inline distT="0" distB="0" distL="0" distR="0" wp14:anchorId="2E7F7DF0" wp14:editId="6C0F329B">
-            <wp:extent cx="4486901" cy="1105054"/>
-            <wp:effectExtent l="0" t="0" r="9525" b="0"/>
-            <wp:docPr id="9" name="Picture 9"/>
+          <wp:inline distT="0" distB="0" distL="0" distR="0" wp14:anchorId="20FE03AA" wp14:editId="5DDF38F0">
+            <wp:extent cx="5731510" cy="1965325"/>
+            <wp:effectExtent l="0" t="0" r="2540" b="0"/>
+            <wp:docPr id="8" name="Picture 8"/>
             <wp:cNvGraphicFramePr>
               <a:graphicFrameLocks xmlns:a="http://schemas.openxmlformats.org/drawingml/2006/main" noChangeAspect="1"/>
             </wp:cNvGraphicFramePr>
@@ -1136,7 +1375,7 @@
                   <pic:spPr>
                     <a:xfrm>
                       <a:off x="0" y="0"/>
-                      <a:ext cx="4486901" cy="1105054"/>
+                      <a:ext cx="5731510" cy="1965325"/>
                     </a:xfrm>
                     <a:prstGeom prst="rect">
                       <a:avLst/>
@@ -1158,53 +1397,20 @@
     </w:p>
     <w:p>
       <w:pPr>
-        <w:pStyle w:val="Heading1"/>
-        <w:rPr>
-          <w:lang w:val="fr-BE"/>
-        </w:rPr>
-      </w:pPr>
-      <w:r>
-        <w:rPr>
-          <w:lang w:val="fr-BE"/>
-        </w:rPr>
-        <w:t>Context</w:t>
-      </w:r>
-    </w:p>
-    <w:p>
-      <w:pPr>
-        <w:rPr>
-          <w:lang w:val="fr-BE"/>
-        </w:rPr>
-      </w:pPr>
-      <w:r>
-        <w:rPr>
-          <w:lang w:val="fr-BE"/>
-        </w:rPr>
-        <w:t>Global state</w:t>
-      </w:r>
-    </w:p>
-    <w:p>
-      <w:pPr>
-        <w:rPr>
-          <w:lang w:val="fr-BE"/>
-        </w:rPr>
-      </w:pPr>
-    </w:p>
-    <w:p>
-      <w:pPr>
-        <w:rPr>
-          <w:lang w:val="fr-BE"/>
-        </w:rPr>
-      </w:pPr>
-      <w:r>
-        <w:rPr>
-          <w:lang w:val="fr-BE"/>
-        </w:rPr>
+        <w:rPr>
+          <w:lang w:val="fr-BE"/>
+        </w:rPr>
+      </w:pPr>
+      <w:r>
+        <w:rPr>
+          <w:lang w:val="fr-BE"/>
+        </w:rPr>
+        <w:lastRenderedPageBreak/>
         <w:drawing>
-          <wp:inline distT="0" distB="0" distL="0" distR="0" wp14:anchorId="4F9E5252" wp14:editId="3AA034C2">
-            <wp:extent cx="5731510" cy="3256280"/>
-            <wp:effectExtent l="0" t="0" r="2540" b="1270"/>
-            <wp:docPr id="11" name="Picture 11"/>
+          <wp:inline distT="0" distB="0" distL="0" distR="0" wp14:anchorId="2E7F7DF0" wp14:editId="6C0F329B">
+            <wp:extent cx="4486901" cy="1105054"/>
+            <wp:effectExtent l="0" t="0" r="9525" b="0"/>
+            <wp:docPr id="9" name="Picture 9"/>
             <wp:cNvGraphicFramePr>
               <a:graphicFrameLocks xmlns:a="http://schemas.openxmlformats.org/drawingml/2006/main" noChangeAspect="1"/>
             </wp:cNvGraphicFramePr>
@@ -1224,7 +1430,7 @@
                   <pic:spPr>
                     <a:xfrm>
                       <a:off x="0" y="0"/>
-                      <a:ext cx="5731510" cy="3256280"/>
+                      <a:ext cx="4486901" cy="1105054"/>
                     </a:xfrm>
                     <a:prstGeom prst="rect">
                       <a:avLst/>
@@ -1246,16 +1452,39 @@
     </w:p>
     <w:p>
       <w:pPr>
-        <w:rPr>
-          <w:lang w:val="fr-BE"/>
-        </w:rPr>
-      </w:pPr>
-      <w:r>
-        <w:rPr>
-          <w:lang w:val="fr-BE"/>
-        </w:rPr>
-        <w:t>Provider</w:t>
-      </w:r>
+        <w:pStyle w:val="Heading1"/>
+        <w:rPr>
+          <w:lang w:val="fr-BE"/>
+        </w:rPr>
+      </w:pPr>
+      <w:proofErr w:type="spellStart"/>
+      <w:r>
+        <w:rPr>
+          <w:lang w:val="fr-BE"/>
+        </w:rPr>
+        <w:t>Context</w:t>
+      </w:r>
+      <w:proofErr w:type="spellEnd"/>
+    </w:p>
+    <w:p>
+      <w:pPr>
+        <w:rPr>
+          <w:lang w:val="fr-BE"/>
+        </w:rPr>
+      </w:pPr>
+      <w:r>
+        <w:rPr>
+          <w:lang w:val="fr-BE"/>
+        </w:rPr>
+        <w:t>Global state</w:t>
+      </w:r>
+    </w:p>
+    <w:p>
+      <w:pPr>
+        <w:rPr>
+          <w:lang w:val="fr-BE"/>
+        </w:rPr>
+      </w:pPr>
     </w:p>
     <w:p>
       <w:pPr>
@@ -1268,10 +1497,10 @@
           <w:lang w:val="fr-BE"/>
         </w:rPr>
         <w:drawing>
-          <wp:inline distT="0" distB="0" distL="0" distR="0" wp14:anchorId="12852CE0" wp14:editId="223D8E4B">
-            <wp:extent cx="5731510" cy="2405380"/>
-            <wp:effectExtent l="0" t="0" r="2540" b="0"/>
-            <wp:docPr id="16" name="Picture 16"/>
+          <wp:inline distT="0" distB="0" distL="0" distR="0" wp14:anchorId="4F9E5252" wp14:editId="3AA034C2">
+            <wp:extent cx="5731510" cy="3256280"/>
+            <wp:effectExtent l="0" t="0" r="2540" b="1270"/>
+            <wp:docPr id="11" name="Picture 11"/>
             <wp:cNvGraphicFramePr>
               <a:graphicFrameLocks xmlns:a="http://schemas.openxmlformats.org/drawingml/2006/main" noChangeAspect="1"/>
             </wp:cNvGraphicFramePr>
@@ -1291,7 +1520,7 @@
                   <pic:spPr>
                     <a:xfrm>
                       <a:off x="0" y="0"/>
-                      <a:ext cx="5731510" cy="2405380"/>
+                      <a:ext cx="5731510" cy="3256280"/>
                     </a:xfrm>
                     <a:prstGeom prst="rect">
                       <a:avLst/>
@@ -1310,12 +1539,18 @@
           <w:lang w:val="fr-BE"/>
         </w:rPr>
       </w:pPr>
-      <w:r>
-        <w:rPr>
-          <w:lang w:val="fr-BE"/>
-        </w:rPr>
-        <w:lastRenderedPageBreak/>
-        <w:t>Consumer</w:t>
+    </w:p>
+    <w:p>
+      <w:pPr>
+        <w:rPr>
+          <w:lang w:val="fr-BE"/>
+        </w:rPr>
+      </w:pPr>
+      <w:r>
+        <w:rPr>
+          <w:lang w:val="fr-BE"/>
+        </w:rPr>
+        <w:t>Provider</w:t>
       </w:r>
     </w:p>
     <w:p>
@@ -1329,10 +1564,10 @@
           <w:lang w:val="fr-BE"/>
         </w:rPr>
         <w:drawing>
-          <wp:inline distT="0" distB="0" distL="0" distR="0" wp14:anchorId="12953202" wp14:editId="126810EC">
-            <wp:extent cx="5731510" cy="6169660"/>
-            <wp:effectExtent l="0" t="0" r="2540" b="2540"/>
-            <wp:docPr id="19" name="Picture 19"/>
+          <wp:inline distT="0" distB="0" distL="0" distR="0" wp14:anchorId="12852CE0" wp14:editId="223D8E4B">
+            <wp:extent cx="5731510" cy="2405380"/>
+            <wp:effectExtent l="0" t="0" r="2540" b="0"/>
+            <wp:docPr id="16" name="Picture 16"/>
             <wp:cNvGraphicFramePr>
               <a:graphicFrameLocks xmlns:a="http://schemas.openxmlformats.org/drawingml/2006/main" noChangeAspect="1"/>
             </wp:cNvGraphicFramePr>
@@ -1352,7 +1587,7 @@
                   <pic:spPr>
                     <a:xfrm>
                       <a:off x="0" y="0"/>
-                      <a:ext cx="5731510" cy="6169660"/>
+                      <a:ext cx="5731510" cy="2405380"/>
                     </a:xfrm>
                     <a:prstGeom prst="rect">
                       <a:avLst/>
@@ -1371,23 +1606,29 @@
           <w:lang w:val="fr-BE"/>
         </w:rPr>
       </w:pPr>
-    </w:p>
-    <w:p>
-      <w:pPr>
-        <w:rPr>
-          <w:lang w:val="fr-BE"/>
-        </w:rPr>
-      </w:pPr>
       <w:r>
         <w:rPr>
           <w:lang w:val="fr-BE"/>
         </w:rPr>
         <w:lastRenderedPageBreak/>
+        <w:t>Consumer</w:t>
+      </w:r>
+    </w:p>
+    <w:p>
+      <w:pPr>
+        <w:rPr>
+          <w:lang w:val="fr-BE"/>
+        </w:rPr>
+      </w:pPr>
+      <w:r>
+        <w:rPr>
+          <w:lang w:val="fr-BE"/>
+        </w:rPr>
         <w:drawing>
-          <wp:inline distT="0" distB="0" distL="0" distR="0" wp14:anchorId="19F9A3C8" wp14:editId="7DC16FED">
-            <wp:extent cx="5731510" cy="2651760"/>
-            <wp:effectExtent l="0" t="0" r="2540" b="0"/>
-            <wp:docPr id="17" name="Picture 17"/>
+          <wp:inline distT="0" distB="0" distL="0" distR="0" wp14:anchorId="12953202" wp14:editId="126810EC">
+            <wp:extent cx="5731510" cy="6169660"/>
+            <wp:effectExtent l="0" t="0" r="2540" b="2540"/>
+            <wp:docPr id="19" name="Picture 19"/>
             <wp:cNvGraphicFramePr>
               <a:graphicFrameLocks xmlns:a="http://schemas.openxmlformats.org/drawingml/2006/main" noChangeAspect="1"/>
             </wp:cNvGraphicFramePr>
@@ -1407,7 +1648,7 @@
                   <pic:spPr>
                     <a:xfrm>
                       <a:off x="0" y="0"/>
-                      <a:ext cx="5731510" cy="2651760"/>
+                      <a:ext cx="5731510" cy="6169660"/>
                     </a:xfrm>
                     <a:prstGeom prst="rect">
                       <a:avLst/>
@@ -1426,15 +1667,23 @@
           <w:lang w:val="fr-BE"/>
         </w:rPr>
       </w:pPr>
-      <w:r>
-        <w:rPr>
-          <w:lang w:val="fr-BE"/>
-        </w:rPr>
+    </w:p>
+    <w:p>
+      <w:pPr>
+        <w:rPr>
+          <w:lang w:val="fr-BE"/>
+        </w:rPr>
+      </w:pPr>
+      <w:r>
+        <w:rPr>
+          <w:lang w:val="fr-BE"/>
+        </w:rPr>
+        <w:lastRenderedPageBreak/>
         <w:drawing>
-          <wp:inline distT="0" distB="0" distL="0" distR="0" wp14:anchorId="292D398F" wp14:editId="721600CE">
-            <wp:extent cx="5731510" cy="3576955"/>
-            <wp:effectExtent l="0" t="0" r="2540" b="4445"/>
-            <wp:docPr id="18" name="Picture 18"/>
+          <wp:inline distT="0" distB="0" distL="0" distR="0" wp14:anchorId="19F9A3C8" wp14:editId="7DC16FED">
+            <wp:extent cx="5731510" cy="2651760"/>
+            <wp:effectExtent l="0" t="0" r="2540" b="0"/>
+            <wp:docPr id="17" name="Picture 17"/>
             <wp:cNvGraphicFramePr>
               <a:graphicFrameLocks xmlns:a="http://schemas.openxmlformats.org/drawingml/2006/main" noChangeAspect="1"/>
             </wp:cNvGraphicFramePr>
@@ -1454,7 +1703,7 @@
                   <pic:spPr>
                     <a:xfrm>
                       <a:off x="0" y="0"/>
-                      <a:ext cx="5731510" cy="3576955"/>
+                      <a:ext cx="5731510" cy="2651760"/>
                     </a:xfrm>
                     <a:prstGeom prst="rect">
                       <a:avLst/>
@@ -1473,44 +1722,15 @@
           <w:lang w:val="fr-BE"/>
         </w:rPr>
       </w:pPr>
-    </w:p>
-    <w:p>
-      <w:pPr>
-        <w:pStyle w:val="Heading1"/>
-        <w:rPr>
-          <w:lang w:val="fr-BE"/>
-        </w:rPr>
-      </w:pPr>
-      <w:r>
-        <w:rPr>
-          <w:lang w:val="fr-BE"/>
-        </w:rPr>
-        <w:t>useContext = Alternative for Consumer</w:t>
-      </w:r>
-    </w:p>
-    <w:p>
-      <w:pPr>
-        <w:rPr>
-          <w:lang w:val="fr-BE"/>
-        </w:rPr>
-      </w:pPr>
-    </w:p>
-    <w:p>
-      <w:pPr>
-        <w:rPr>
-          <w:lang w:val="fr-BE"/>
-        </w:rPr>
-      </w:pPr>
-      <w:r>
-        <w:rPr>
-          <w:lang w:val="fr-BE"/>
-        </w:rPr>
-        <w:lastRenderedPageBreak/>
+      <w:r>
+        <w:rPr>
+          <w:lang w:val="fr-BE"/>
+        </w:rPr>
         <w:drawing>
-          <wp:inline distT="0" distB="0" distL="0" distR="0" wp14:anchorId="554F0989" wp14:editId="542D9ED1">
-            <wp:extent cx="5153744" cy="8316486"/>
-            <wp:effectExtent l="0" t="0" r="8890" b="8890"/>
-            <wp:docPr id="21" name="Picture 21"/>
+          <wp:inline distT="0" distB="0" distL="0" distR="0" wp14:anchorId="292D398F" wp14:editId="721600CE">
+            <wp:extent cx="5731510" cy="3576955"/>
+            <wp:effectExtent l="0" t="0" r="2540" b="4445"/>
+            <wp:docPr id="18" name="Picture 18"/>
             <wp:cNvGraphicFramePr>
               <a:graphicFrameLocks xmlns:a="http://schemas.openxmlformats.org/drawingml/2006/main" noChangeAspect="1"/>
             </wp:cNvGraphicFramePr>
@@ -1530,7 +1750,7 @@
                   <pic:spPr>
                     <a:xfrm>
                       <a:off x="0" y="0"/>
-                      <a:ext cx="5153744" cy="8316486"/>
+                      <a:ext cx="5731510" cy="3576955"/>
                     </a:xfrm>
                     <a:prstGeom prst="rect">
                       <a:avLst/>
@@ -1549,16 +1769,52 @@
           <w:lang w:val="fr-BE"/>
         </w:rPr>
       </w:pPr>
+    </w:p>
+    <w:p>
+      <w:pPr>
+        <w:pStyle w:val="Heading1"/>
+        <w:rPr>
+          <w:lang w:val="fr-BE"/>
+        </w:rPr>
+      </w:pPr>
+      <w:proofErr w:type="spellStart"/>
+      <w:r>
+        <w:rPr>
+          <w:lang w:val="fr-BE"/>
+        </w:rPr>
+        <w:t>useContext</w:t>
+      </w:r>
+      <w:proofErr w:type="spellEnd"/>
+      <w:r>
+        <w:rPr>
+          <w:lang w:val="fr-BE"/>
+        </w:rPr>
+        <w:t xml:space="preserve"> = Alternative for Consumer</w:t>
+      </w:r>
+    </w:p>
+    <w:p>
+      <w:pPr>
+        <w:rPr>
+          <w:lang w:val="fr-BE"/>
+        </w:rPr>
+      </w:pPr>
+    </w:p>
+    <w:p>
+      <w:pPr>
+        <w:rPr>
+          <w:lang w:val="fr-BE"/>
+        </w:rPr>
+      </w:pPr>
       <w:r>
         <w:rPr>
           <w:lang w:val="fr-BE"/>
         </w:rPr>
         <w:lastRenderedPageBreak/>
         <w:drawing>
-          <wp:inline distT="0" distB="0" distL="0" distR="0" wp14:anchorId="0756391C" wp14:editId="1950CB93">
-            <wp:extent cx="5731510" cy="3395980"/>
-            <wp:effectExtent l="0" t="0" r="2540" b="0"/>
-            <wp:docPr id="22" name="Picture 22"/>
+          <wp:inline distT="0" distB="0" distL="0" distR="0" wp14:anchorId="554F0989" wp14:editId="542D9ED1">
+            <wp:extent cx="5153744" cy="8316486"/>
+            <wp:effectExtent l="0" t="0" r="8890" b="8890"/>
+            <wp:docPr id="21" name="Picture 21"/>
             <wp:cNvGraphicFramePr>
               <a:graphicFrameLocks xmlns:a="http://schemas.openxmlformats.org/drawingml/2006/main" noChangeAspect="1"/>
             </wp:cNvGraphicFramePr>
@@ -1578,6 +1834,54 @@
                   <pic:spPr>
                     <a:xfrm>
                       <a:off x="0" y="0"/>
+                      <a:ext cx="5153744" cy="8316486"/>
+                    </a:xfrm>
+                    <a:prstGeom prst="rect">
+                      <a:avLst/>
+                    </a:prstGeom>
+                  </pic:spPr>
+                </pic:pic>
+              </a:graphicData>
+            </a:graphic>
+          </wp:inline>
+        </w:drawing>
+      </w:r>
+    </w:p>
+    <w:p>
+      <w:pPr>
+        <w:rPr>
+          <w:lang w:val="fr-BE"/>
+        </w:rPr>
+      </w:pPr>
+      <w:r>
+        <w:rPr>
+          <w:lang w:val="fr-BE"/>
+        </w:rPr>
+        <w:lastRenderedPageBreak/>
+        <w:drawing>
+          <wp:inline distT="0" distB="0" distL="0" distR="0" wp14:anchorId="0756391C" wp14:editId="1950CB93">
+            <wp:extent cx="5731510" cy="3395980"/>
+            <wp:effectExtent l="0" t="0" r="2540" b="0"/>
+            <wp:docPr id="22" name="Picture 22"/>
+            <wp:cNvGraphicFramePr>
+              <a:graphicFrameLocks xmlns:a="http://schemas.openxmlformats.org/drawingml/2006/main" noChangeAspect="1"/>
+            </wp:cNvGraphicFramePr>
+            <a:graphic xmlns:a="http://schemas.openxmlformats.org/drawingml/2006/main">
+              <a:graphicData uri="http://schemas.openxmlformats.org/drawingml/2006/picture">
+                <pic:pic xmlns:pic="http://schemas.openxmlformats.org/drawingml/2006/picture">
+                  <pic:nvPicPr>
+                    <pic:cNvPr id="1" name=""/>
+                    <pic:cNvPicPr/>
+                  </pic:nvPicPr>
+                  <pic:blipFill>
+                    <a:blip r:embed="rId27"/>
+                    <a:stretch>
+                      <a:fillRect/>
+                    </a:stretch>
+                  </pic:blipFill>
+                  <pic:spPr>
+                    <a:xfrm>
+                      <a:off x="0" y="0"/>
                       <a:ext cx="5731510" cy="3395980"/>
                     </a:xfrm>
                     <a:prstGeom prst="rect">
@@ -1595,6 +1899,619 @@
       <w:pPr>
         <w:rPr>
           <w:lang w:val="fr-BE"/>
+        </w:rPr>
+      </w:pPr>
+    </w:p>
+    <w:p>
+      <w:pPr>
+        <w:pStyle w:val="Heading1"/>
+        <w:rPr>
+          <w:lang w:val="fr-BE"/>
+        </w:rPr>
+      </w:pPr>
+      <w:r>
+        <w:rPr>
+          <w:lang w:val="fr-BE"/>
+        </w:rPr>
+        <w:t>Custom CONTEXT components</w:t>
+      </w:r>
+    </w:p>
+    <w:p>
+      <w:pPr>
+        <w:rPr>
+          <w:lang w:val="en-US"/>
+        </w:rPr>
+      </w:pPr>
+      <w:r>
+        <w:rPr>
+          <w:lang w:val="en-US"/>
+        </w:rPr>
+        <w:t>Components that man</w:t>
+      </w:r>
+      <w:r>
+        <w:rPr>
+          <w:lang w:val="en-US"/>
+        </w:rPr>
+        <w:t>a</w:t>
+      </w:r>
+      <w:r>
+        <w:rPr>
+          <w:lang w:val="en-US"/>
+        </w:rPr>
+        <w:t>g</w:t>
+      </w:r>
+      <w:r>
+        <w:rPr>
+          <w:lang w:val="en-US"/>
+        </w:rPr>
+        <w:t>e</w:t>
+      </w:r>
+      <w:r>
+        <w:rPr>
+          <w:lang w:val="en-US"/>
+        </w:rPr>
+        <w:t>s the state o</w:t>
+      </w:r>
+      <w:r>
+        <w:rPr>
+          <w:lang w:val="en-US"/>
+        </w:rPr>
+        <w:t>f the Context – data + functions</w:t>
+      </w:r>
+    </w:p>
+    <w:p>
+      <w:pPr>
+        <w:rPr>
+          <w:lang w:val="en-US"/>
+        </w:rPr>
+      </w:pPr>
+    </w:p>
+    <w:p>
+      <w:pPr>
+        <w:rPr>
+          <w:lang w:val="en-US"/>
+        </w:rPr>
+      </w:pPr>
+      <w:r>
+        <w:rPr>
+          <w:lang w:val="en-US"/>
+        </w:rPr>
+        <w:lastRenderedPageBreak/>
+        <w:drawing>
+          <wp:inline distT="0" distB="0" distL="0" distR="0" wp14:anchorId="70F4D266" wp14:editId="7AA5C540">
+            <wp:extent cx="5731510" cy="7915910"/>
+            <wp:effectExtent l="0" t="0" r="2540" b="8890"/>
+            <wp:docPr id="24" name="Picture 24"/>
+            <wp:cNvGraphicFramePr>
+              <a:graphicFrameLocks xmlns:a="http://schemas.openxmlformats.org/drawingml/2006/main" noChangeAspect="1"/>
+            </wp:cNvGraphicFramePr>
+            <a:graphic xmlns:a="http://schemas.openxmlformats.org/drawingml/2006/main">
+              <a:graphicData uri="http://schemas.openxmlformats.org/drawingml/2006/picture">
+                <pic:pic xmlns:pic="http://schemas.openxmlformats.org/drawingml/2006/picture">
+                  <pic:nvPicPr>
+                    <pic:cNvPr id="1" name=""/>
+                    <pic:cNvPicPr/>
+                  </pic:nvPicPr>
+                  <pic:blipFill>
+                    <a:blip r:embed="rId28"/>
+                    <a:stretch>
+                      <a:fillRect/>
+                    </a:stretch>
+                  </pic:blipFill>
+                  <pic:spPr>
+                    <a:xfrm>
+                      <a:off x="0" y="0"/>
+                      <a:ext cx="5731510" cy="7915910"/>
+                    </a:xfrm>
+                    <a:prstGeom prst="rect">
+                      <a:avLst/>
+                    </a:prstGeom>
+                  </pic:spPr>
+                </pic:pic>
+              </a:graphicData>
+            </a:graphic>
+          </wp:inline>
+        </w:drawing>
+      </w:r>
+    </w:p>
+    <w:p>
+      <w:pPr>
+        <w:rPr>
+          <w:lang w:val="en-US"/>
+        </w:rPr>
+      </w:pPr>
+    </w:p>
+    <w:p>
+      <w:pPr>
+        <w:rPr>
+          <w:lang w:val="en-US"/>
+        </w:rPr>
+      </w:pPr>
+      <w:r>
+        <w:rPr>
+          <w:lang w:val="en-US"/>
+        </w:rPr>
+        <w:t>Index.js !!! (not App.js)</w:t>
+      </w:r>
+    </w:p>
+    <w:p>
+      <w:pPr>
+        <w:rPr>
+          <w:lang w:val="en-US"/>
+        </w:rPr>
+      </w:pPr>
+      <w:r>
+        <w:rPr>
+          <w:lang w:val="en-US"/>
+        </w:rPr>
+        <w:lastRenderedPageBreak/>
+        <w:drawing>
+          <wp:inline distT="0" distB="0" distL="0" distR="0" wp14:anchorId="5E2D0F6C" wp14:editId="79653909">
+            <wp:extent cx="5731510" cy="2870200"/>
+            <wp:effectExtent l="0" t="0" r="2540" b="6350"/>
+            <wp:docPr id="25" name="Picture 25"/>
+            <wp:cNvGraphicFramePr>
+              <a:graphicFrameLocks xmlns:a="http://schemas.openxmlformats.org/drawingml/2006/main" noChangeAspect="1"/>
+            </wp:cNvGraphicFramePr>
+            <a:graphic xmlns:a="http://schemas.openxmlformats.org/drawingml/2006/main">
+              <a:graphicData uri="http://schemas.openxmlformats.org/drawingml/2006/picture">
+                <pic:pic xmlns:pic="http://schemas.openxmlformats.org/drawingml/2006/picture">
+                  <pic:nvPicPr>
+                    <pic:cNvPr id="1" name=""/>
+                    <pic:cNvPicPr/>
+                  </pic:nvPicPr>
+                  <pic:blipFill>
+                    <a:blip r:embed="rId29"/>
+                    <a:stretch>
+                      <a:fillRect/>
+                    </a:stretch>
+                  </pic:blipFill>
+                  <pic:spPr>
+                    <a:xfrm>
+                      <a:off x="0" y="0"/>
+                      <a:ext cx="5731510" cy="2870200"/>
+                    </a:xfrm>
+                    <a:prstGeom prst="rect">
+                      <a:avLst/>
+                    </a:prstGeom>
+                  </pic:spPr>
+                </pic:pic>
+              </a:graphicData>
+            </a:graphic>
+          </wp:inline>
+        </w:drawing>
+      </w:r>
+    </w:p>
+    <w:p>
+      <w:pPr>
+        <w:rPr>
+          <w:lang w:val="en-US"/>
+        </w:rPr>
+      </w:pPr>
+    </w:p>
+    <w:p>
+      <w:pPr>
+        <w:rPr>
+          <w:lang w:val="en-US"/>
+        </w:rPr>
+      </w:pPr>
+      <w:r>
+        <w:rPr>
+          <w:lang w:val="en-US"/>
+        </w:rPr>
+        <w:t>App.js</w:t>
+      </w:r>
+    </w:p>
+    <w:p>
+      <w:pPr>
+        <w:rPr>
+          <w:lang w:val="en-US"/>
+        </w:rPr>
+      </w:pPr>
+      <w:r>
+        <w:rPr>
+          <w:lang w:val="en-US"/>
+        </w:rPr>
+        <w:drawing>
+          <wp:inline distT="0" distB="0" distL="0" distR="0" wp14:anchorId="673470F1" wp14:editId="61DDB6E6">
+            <wp:extent cx="3648584" cy="2476846"/>
+            <wp:effectExtent l="0" t="0" r="0" b="0"/>
+            <wp:docPr id="28" name="Picture 28"/>
+            <wp:cNvGraphicFramePr>
+              <a:graphicFrameLocks xmlns:a="http://schemas.openxmlformats.org/drawingml/2006/main" noChangeAspect="1"/>
+            </wp:cNvGraphicFramePr>
+            <a:graphic xmlns:a="http://schemas.openxmlformats.org/drawingml/2006/main">
+              <a:graphicData uri="http://schemas.openxmlformats.org/drawingml/2006/picture">
+                <pic:pic xmlns:pic="http://schemas.openxmlformats.org/drawingml/2006/picture">
+                  <pic:nvPicPr>
+                    <pic:cNvPr id="1" name=""/>
+                    <pic:cNvPicPr/>
+                  </pic:nvPicPr>
+                  <pic:blipFill>
+                    <a:blip r:embed="rId30"/>
+                    <a:stretch>
+                      <a:fillRect/>
+                    </a:stretch>
+                  </pic:blipFill>
+                  <pic:spPr>
+                    <a:xfrm>
+                      <a:off x="0" y="0"/>
+                      <a:ext cx="3648584" cy="2476846"/>
+                    </a:xfrm>
+                    <a:prstGeom prst="rect">
+                      <a:avLst/>
+                    </a:prstGeom>
+                  </pic:spPr>
+                </pic:pic>
+              </a:graphicData>
+            </a:graphic>
+          </wp:inline>
+        </w:drawing>
+      </w:r>
+    </w:p>
+    <w:p>
+      <w:pPr>
+        <w:rPr>
+          <w:lang w:val="en-US"/>
+        </w:rPr>
+      </w:pPr>
+    </w:p>
+    <w:p>
+      <w:pPr>
+        <w:rPr>
+          <w:b/>
+          <w:bCs/>
+          <w:lang w:val="en-US"/>
+        </w:rPr>
+      </w:pPr>
+      <w:r>
+        <w:rPr>
+          <w:b/>
+          <w:bCs/>
+          <w:lang w:val="en-US"/>
+        </w:rPr>
+        <w:t>Home.js</w:t>
+      </w:r>
+    </w:p>
+    <w:p>
+      <w:pPr>
+        <w:rPr>
+          <w:b/>
+          <w:bCs/>
+          <w:lang w:val="en-US"/>
+        </w:rPr>
+      </w:pPr>
+    </w:p>
+    <w:p>
+      <w:pPr>
+        <w:rPr>
+          <w:b/>
+          <w:bCs/>
+          <w:lang w:val="en-US"/>
+        </w:rPr>
+      </w:pPr>
+    </w:p>
+    <w:p>
+      <w:pPr>
+        <w:rPr>
+          <w:lang w:val="en-US"/>
+        </w:rPr>
+      </w:pPr>
+      <w:r>
+        <w:rPr>
+          <w:lang w:val="en-US"/>
+        </w:rPr>
+        <w:lastRenderedPageBreak/>
+        <w:drawing>
+          <wp:inline distT="0" distB="0" distL="0" distR="0" wp14:anchorId="17D4F681" wp14:editId="60016DE8">
+            <wp:extent cx="4953691" cy="4248743"/>
+            <wp:effectExtent l="0" t="0" r="0" b="0"/>
+            <wp:docPr id="26" name="Picture 26"/>
+            <wp:cNvGraphicFramePr>
+              <a:graphicFrameLocks xmlns:a="http://schemas.openxmlformats.org/drawingml/2006/main" noChangeAspect="1"/>
+            </wp:cNvGraphicFramePr>
+            <a:graphic xmlns:a="http://schemas.openxmlformats.org/drawingml/2006/main">
+              <a:graphicData uri="http://schemas.openxmlformats.org/drawingml/2006/picture">
+                <pic:pic xmlns:pic="http://schemas.openxmlformats.org/drawingml/2006/picture">
+                  <pic:nvPicPr>
+                    <pic:cNvPr id="1" name=""/>
+                    <pic:cNvPicPr/>
+                  </pic:nvPicPr>
+                  <pic:blipFill>
+                    <a:blip r:embed="rId31"/>
+                    <a:stretch>
+                      <a:fillRect/>
+                    </a:stretch>
+                  </pic:blipFill>
+                  <pic:spPr>
+                    <a:xfrm>
+                      <a:off x="0" y="0"/>
+                      <a:ext cx="4953691" cy="4248743"/>
+                    </a:xfrm>
+                    <a:prstGeom prst="rect">
+                      <a:avLst/>
+                    </a:prstGeom>
+                  </pic:spPr>
+                </pic:pic>
+              </a:graphicData>
+            </a:graphic>
+          </wp:inline>
+        </w:drawing>
+      </w:r>
+    </w:p>
+    <w:p>
+      <w:pPr>
+        <w:rPr>
+          <w:lang w:val="en-US"/>
+        </w:rPr>
+      </w:pPr>
+      <w:r>
+        <w:rPr>
+          <w:lang w:val="en-US"/>
+        </w:rPr>
+        <w:t>Login.js</w:t>
+      </w:r>
+    </w:p>
+    <w:p>
+      <w:pPr>
+        <w:rPr>
+          <w:lang w:val="en-US"/>
+        </w:rPr>
+      </w:pPr>
+      <w:r>
+        <w:rPr>
+          <w:lang w:val="en-US"/>
+        </w:rPr>
+        <w:drawing>
+          <wp:inline distT="0" distB="0" distL="0" distR="0" wp14:anchorId="47C8ABF7" wp14:editId="787A101F">
+            <wp:extent cx="5029902" cy="981212"/>
+            <wp:effectExtent l="0" t="0" r="0" b="9525"/>
+            <wp:docPr id="27" name="Picture 27"/>
+            <wp:cNvGraphicFramePr>
+              <a:graphicFrameLocks xmlns:a="http://schemas.openxmlformats.org/drawingml/2006/main" noChangeAspect="1"/>
+            </wp:cNvGraphicFramePr>
+            <a:graphic xmlns:a="http://schemas.openxmlformats.org/drawingml/2006/main">
+              <a:graphicData uri="http://schemas.openxmlformats.org/drawingml/2006/picture">
+                <pic:pic xmlns:pic="http://schemas.openxmlformats.org/drawingml/2006/picture">
+                  <pic:nvPicPr>
+                    <pic:cNvPr id="1" name=""/>
+                    <pic:cNvPicPr/>
+                  </pic:nvPicPr>
+                  <pic:blipFill>
+                    <a:blip r:embed="rId32"/>
+                    <a:stretch>
+                      <a:fillRect/>
+                    </a:stretch>
+                  </pic:blipFill>
+                  <pic:spPr>
+                    <a:xfrm>
+                      <a:off x="0" y="0"/>
+                      <a:ext cx="5029902" cy="981212"/>
+                    </a:xfrm>
+                    <a:prstGeom prst="rect">
+                      <a:avLst/>
+                    </a:prstGeom>
+                  </pic:spPr>
+                </pic:pic>
+              </a:graphicData>
+            </a:graphic>
+          </wp:inline>
+        </w:drawing>
+      </w:r>
+    </w:p>
+    <w:p>
+      <w:pPr>
+        <w:rPr>
+          <w:lang w:val="en-US"/>
+        </w:rPr>
+      </w:pPr>
+    </w:p>
+    <w:p>
+      <w:pPr>
+        <w:rPr>
+          <w:lang w:val="en-US"/>
+        </w:rPr>
+      </w:pPr>
+    </w:p>
+    <w:p>
+      <w:pPr>
+        <w:pStyle w:val="Heading2"/>
+        <w:rPr>
+          <w:lang w:val="en-US"/>
+        </w:rPr>
+      </w:pPr>
+      <w:r>
+        <w:rPr>
+          <w:lang w:val="en-US"/>
+        </w:rPr>
+        <w:t>Context Limitations</w:t>
+      </w:r>
+    </w:p>
+    <w:p>
+      <w:pPr>
+        <w:rPr>
+          <w:lang w:val="en-US"/>
+        </w:rPr>
+      </w:pPr>
+    </w:p>
+    <w:p>
+      <w:pPr>
+        <w:rPr>
+          <w:lang w:val="en-US"/>
+        </w:rPr>
+      </w:pPr>
+    </w:p>
+    <w:p>
+      <w:pPr>
+        <w:rPr>
+          <w:lang w:val="en-US"/>
+        </w:rPr>
+      </w:pPr>
+      <w:r>
+        <w:rPr>
+          <w:b/>
+          <w:bCs/>
+          <w:lang w:val="en-US"/>
+        </w:rPr>
+        <w:t>Redux</w:t>
+      </w:r>
+      <w:r>
+        <w:rPr>
+          <w:lang w:val="en-US"/>
+        </w:rPr>
+        <w:t xml:space="preserve"> is alternative</w:t>
+      </w:r>
+    </w:p>
+    <w:p>
+      <w:pPr>
+        <w:rPr>
+          <w:lang w:val="en-US"/>
+        </w:rPr>
+      </w:pPr>
+      <w:r>
+        <w:rPr>
+          <w:lang w:val="en-US"/>
+        </w:rPr>
+        <w:t>Don’t use in reusable components like a custom Button!</w:t>
+      </w:r>
+    </w:p>
+    <w:p>
+      <w:pPr>
+        <w:rPr>
+          <w:lang w:val="en-US"/>
+        </w:rPr>
+      </w:pPr>
+      <w:r>
+        <w:rPr>
+          <w:lang w:val="en-US"/>
+        </w:rPr>
+        <w:lastRenderedPageBreak/>
+        <w:drawing>
+          <wp:inline distT="0" distB="0" distL="0" distR="0" wp14:anchorId="16AF8B6E" wp14:editId="6784CB22">
+            <wp:extent cx="5731510" cy="4656455"/>
+            <wp:effectExtent l="0" t="0" r="2540" b="0"/>
+            <wp:docPr id="29" name="Picture 29"/>
+            <wp:cNvGraphicFramePr>
+              <a:graphicFrameLocks xmlns:a="http://schemas.openxmlformats.org/drawingml/2006/main" noChangeAspect="1"/>
+            </wp:cNvGraphicFramePr>
+            <a:graphic xmlns:a="http://schemas.openxmlformats.org/drawingml/2006/main">
+              <a:graphicData uri="http://schemas.openxmlformats.org/drawingml/2006/picture">
+                <pic:pic xmlns:pic="http://schemas.openxmlformats.org/drawingml/2006/picture">
+                  <pic:nvPicPr>
+                    <pic:cNvPr id="1" name=""/>
+                    <pic:cNvPicPr/>
+                  </pic:nvPicPr>
+                  <pic:blipFill>
+                    <a:blip r:embed="rId33"/>
+                    <a:stretch>
+                      <a:fillRect/>
+                    </a:stretch>
+                  </pic:blipFill>
+                  <pic:spPr>
+                    <a:xfrm>
+                      <a:off x="0" y="0"/>
+                      <a:ext cx="5731510" cy="4656455"/>
+                    </a:xfrm>
+                    <a:prstGeom prst="rect">
+                      <a:avLst/>
+                    </a:prstGeom>
+                  </pic:spPr>
+                </pic:pic>
+              </a:graphicData>
+            </a:graphic>
+          </wp:inline>
+        </w:drawing>
+      </w:r>
+    </w:p>
+    <w:p>
+      <w:pPr>
+        <w:rPr>
+          <w:b/>
+          <w:bCs/>
+          <w:lang w:val="en-US"/>
+        </w:rPr>
+      </w:pPr>
+    </w:p>
+    <w:p>
+      <w:pPr>
+        <w:pStyle w:val="Heading2"/>
+        <w:rPr>
+          <w:lang w:val="en-US"/>
+        </w:rPr>
+      </w:pPr>
+      <w:r>
+        <w:rPr>
+          <w:lang w:val="en-US"/>
+        </w:rPr>
+        <w:t>Hook limitations</w:t>
+      </w:r>
+    </w:p>
+    <w:p>
+      <w:pPr>
+        <w:rPr>
+          <w:lang w:val="en-US"/>
+        </w:rPr>
+      </w:pPr>
+    </w:p>
+    <w:p>
+      <w:pPr>
+        <w:rPr>
+          <w:lang w:val="en-US"/>
+        </w:rPr>
+      </w:pPr>
+      <w:r>
+        <w:rPr>
+          <w:lang w:val="en-US"/>
+        </w:rPr>
+        <w:lastRenderedPageBreak/>
+        <w:drawing>
+          <wp:inline distT="0" distB="0" distL="0" distR="0" wp14:anchorId="6C71BED3" wp14:editId="62B29EEF">
+            <wp:extent cx="5731510" cy="3756660"/>
+            <wp:effectExtent l="0" t="0" r="2540" b="0"/>
+            <wp:docPr id="31" name="Picture 31"/>
+            <wp:cNvGraphicFramePr>
+              <a:graphicFrameLocks xmlns:a="http://schemas.openxmlformats.org/drawingml/2006/main" noChangeAspect="1"/>
+            </wp:cNvGraphicFramePr>
+            <a:graphic xmlns:a="http://schemas.openxmlformats.org/drawingml/2006/main">
+              <a:graphicData uri="http://schemas.openxmlformats.org/drawingml/2006/picture">
+                <pic:pic xmlns:pic="http://schemas.openxmlformats.org/drawingml/2006/picture">
+                  <pic:nvPicPr>
+                    <pic:cNvPr id="1" name=""/>
+                    <pic:cNvPicPr/>
+                  </pic:nvPicPr>
+                  <pic:blipFill>
+                    <a:blip r:embed="rId34"/>
+                    <a:stretch>
+                      <a:fillRect/>
+                    </a:stretch>
+                  </pic:blipFill>
+                  <pic:spPr>
+                    <a:xfrm>
+                      <a:off x="0" y="0"/>
+                      <a:ext cx="5731510" cy="3756660"/>
+                    </a:xfrm>
+                    <a:prstGeom prst="rect">
+                      <a:avLst/>
+                    </a:prstGeom>
+                  </pic:spPr>
+                </pic:pic>
+              </a:graphicData>
+            </a:graphic>
+          </wp:inline>
+        </w:drawing>
+      </w:r>
+    </w:p>
+    <w:p>
+      <w:pPr>
+        <w:rPr>
+          <w:lang w:val="en-US"/>
+        </w:rPr>
+      </w:pPr>
+    </w:p>
+    <w:p>
+      <w:pPr>
+        <w:rPr>
+          <w:lang w:val="en-US"/>
         </w:rPr>
       </w:pPr>
     </w:p>
@@ -2152,6 +3069,28 @@
       <w:szCs w:val="32"/>
     </w:rPr>
   </w:style>
+  <w:style w:type="paragraph" w:styleId="Heading2">
+    <w:name w:val="heading 2"/>
+    <w:basedOn w:val="Normal"/>
+    <w:next w:val="Normal"/>
+    <w:link w:val="Heading2Char"/>
+    <w:uiPriority w:val="9"/>
+    <w:unhideWhenUsed/>
+    <w:qFormat/>
+    <w:rsid w:val="00247F34"/>
+    <w:pPr>
+      <w:keepNext/>
+      <w:keepLines/>
+      <w:spacing w:before="40" w:after="0"/>
+      <w:outlineLvl w:val="1"/>
+    </w:pPr>
+    <w:rPr>
+      <w:rFonts w:asciiTheme="majorHAnsi" w:eastAsiaTheme="majorEastAsia" w:hAnsiTheme="majorHAnsi" w:cstheme="majorBidi"/>
+      <w:color w:val="2F5496" w:themeColor="accent1" w:themeShade="BF"/>
+      <w:sz w:val="26"/>
+      <w:szCs w:val="26"/>
+    </w:rPr>
+  </w:style>
   <w:style w:type="character" w:default="1" w:styleId="DefaultParagraphFont">
     <w:name w:val="Default Paragraph Font"/>
     <w:uiPriority w:val="1"/>
@@ -2281,6 +3220,19 @@
       <w:ind w:left="720"/>
       <w:contextualSpacing/>
     </w:pPr>
+  </w:style>
+  <w:style w:type="character" w:customStyle="1" w:styleId="Heading2Char">
+    <w:name w:val="Heading 2 Char"/>
+    <w:basedOn w:val="DefaultParagraphFont"/>
+    <w:link w:val="Heading2"/>
+    <w:uiPriority w:val="9"/>
+    <w:rsid w:val="00247F34"/>
+    <w:rPr>
+      <w:rFonts w:asciiTheme="majorHAnsi" w:eastAsiaTheme="majorEastAsia" w:hAnsiTheme="majorHAnsi" w:cstheme="majorBidi"/>
+      <w:color w:val="2F5496" w:themeColor="accent1" w:themeShade="BF"/>
+      <w:sz w:val="26"/>
+      <w:szCs w:val="26"/>
+    </w:rPr>
   </w:style>
 </w:styles>
 </file>

</xml_diff>